<commit_message>
added new master tag
</commit_message>
<xml_diff>
--- a/gitCheatSheet_my.docx
+++ b/gitCheatSheet_my.docx
@@ -1,23 +1,17 @@
 
 <file path=word/document.xml><?xml version="1.0" encoding="utf-8"?>
-<w:document xmlns:wpc="http://schemas.microsoft.com/office/word/2010/wordprocessingCanvas" xmlns:cx="http://schemas.microsoft.com/office/drawing/2014/chartex" xmlns:cx1="http://schemas.microsoft.com/office/drawing/2015/9/8/chartex" xmlns:cx2="http://schemas.microsoft.com/office/drawing/2015/10/21/chartex" xmlns:cx3="http://schemas.microsoft.com/office/drawing/2016/5/9/chartex" xmlns:cx4="http://schemas.microsoft.com/office/drawing/2016/5/10/chartex" xmlns:cx5="http://schemas.microsoft.com/office/drawing/2016/5/11/chartex" xmlns:cx6="http://schemas.microsoft.com/office/drawing/2016/5/12/chartex" xmlns:cx7="http://schemas.microsoft.com/office/drawing/2016/5/13/chartex" xmlns:cx8="http://schemas.microsoft.com/office/drawing/2016/5/14/chartex" xmlns:mc="http://schemas.openxmlformats.org/markup-compatibility/2006" xmlns:aink="http://schemas.microsoft.com/office/drawing/2016/ink" xmlns:am3d="http://schemas.microsoft.com/office/drawing/2017/model3d" xmlns:o="urn:schemas-microsoft-com:office:office" xmlns:r="http://schemas.openxmlformats.org/officeDocument/2006/relationships" xmlns:m="http://schemas.openxmlformats.org/officeDocument/2006/math" xmlns:v="urn:schemas-microsoft-com:vml" xmlns:wp14="http://schemas.microsoft.com/office/word/2010/wordprocessingDrawing" xmlns:wp="http://schemas.openxmlformats.org/drawingml/2006/wordprocessingDrawing" xmlns:w10="urn:schemas-microsoft-com:office:word" xmlns:w="http://schemas.openxmlformats.org/wordprocessingml/2006/main" xmlns:w14="http://schemas.microsoft.com/office/word/2010/wordml" xmlns:w15="http://schemas.microsoft.com/office/word/2012/wordml" xmlns:w16cid="http://schemas.microsoft.com/office/word/2016/wordml/cid" xmlns:w16se="http://schemas.microsoft.com/office/word/2015/wordml/symex" xmlns:wpg="http://schemas.microsoft.com/office/word/2010/wordprocessingGroup" xmlns:wpi="http://schemas.microsoft.com/office/word/2010/wordprocessingInk" xmlns:wne="http://schemas.microsoft.com/office/word/2006/wordml" xmlns:wps="http://schemas.microsoft.com/office/word/2010/wordprocessingShape" mc:Ignorable="w14 w15 w16se w16cid wp14">
+<w:document xmlns:ve="http://schemas.openxmlformats.org/markup-compatibility/2006" xmlns:o="urn:schemas-microsoft-com:office:office" xmlns:r="http://schemas.openxmlformats.org/officeDocument/2006/relationships" xmlns:m="http://schemas.openxmlformats.org/officeDocument/2006/math" xmlns:v="urn:schemas-microsoft-com:vml" xmlns:wp="http://schemas.openxmlformats.org/drawingml/2006/wordprocessingDrawing" xmlns:w10="urn:schemas-microsoft-com:office:word" xmlns:w="http://schemas.openxmlformats.org/wordprocessingml/2006/main" xmlns:wne="http://schemas.microsoft.com/office/word/2006/wordml">
   <w:body>
     <w:p>
       <w:pPr>
-        <w:pStyle w:val="Heading1"/>
+        <w:pStyle w:val="1"/>
         <w:spacing w:before="0"/>
         <w:jc w:val="center"/>
-        <w:rPr>
-          <w:lang w:val="ru-RU"/>
-        </w:rPr>
       </w:pPr>
       <w:r>
         <w:t>QA</w:t>
       </w:r>
       <w:r>
-        <w:rPr>
-          <w:lang w:val="ru-RU"/>
-        </w:rPr>
         <w:t xml:space="preserve"> </w:t>
       </w:r>
       <w:r>
@@ -27,9 +21,6 @@
         <w:t>С</w:t>
       </w:r>
       <w:r>
-        <w:rPr>
-          <w:lang w:val="ru-RU"/>
-        </w:rPr>
         <w:t xml:space="preserve"> </w:t>
       </w:r>
       <w:r>
@@ -41,20 +32,16 @@
     </w:p>
     <w:p>
       <w:pPr>
-        <w:pStyle w:val="Heading1"/>
+        <w:pStyle w:val="1"/>
         <w:spacing w:before="0"/>
         <w:jc w:val="center"/>
-        <w:rPr>
-          <w:lang w:val="ru-RU"/>
-        </w:rPr>
       </w:pPr>
+      <w:proofErr w:type="spellStart"/>
       <w:r>
         <w:t>Git</w:t>
       </w:r>
-      <w:r>
-        <w:rPr>
-          <w:lang w:val="ru-RU"/>
-        </w:rPr>
+      <w:proofErr w:type="spellEnd"/>
+      <w:r>
         <w:t xml:space="preserve"> </w:t>
       </w:r>
       <w:r>
@@ -91,6 +78,13 @@
         </w:rPr>
         <w:t xml:space="preserve"> BRANCH</w:t>
       </w:r>
+      <w:r>
+        <w:rPr>
+          <w:b/>
+          <w:bCs/>
+        </w:rPr>
+        <w:t xml:space="preserve"> (it’s really important tag!)</w:t>
+      </w:r>
     </w:p>
     <w:p>
       <w:pPr>
@@ -155,7 +149,7 @@
     </w:p>
     <w:p>
       <w:pPr>
-        <w:pStyle w:val="HTMLPreformatted"/>
+        <w:pStyle w:val="HTML"/>
         <w:rPr>
           <w:rFonts w:ascii="Consolas" w:hAnsi="Consolas"/>
           <w:color w:val="24292E"/>
@@ -163,6 +157,7 @@
           <w:szCs w:val="21"/>
         </w:rPr>
       </w:pPr>
+      <w:proofErr w:type="gramStart"/>
       <w:r>
         <w:rPr>
           <w:rStyle w:val="user-select-contain"/>
@@ -171,12 +166,45 @@
           <w:sz w:val="21"/>
           <w:szCs w:val="21"/>
         </w:rPr>
-        <w:t>echo "# gitExamples" &gt;&gt; README.md</w:t>
+        <w:t>echo</w:t>
+      </w:r>
+      <w:proofErr w:type="gramEnd"/>
+      <w:r>
+        <w:rPr>
+          <w:rStyle w:val="user-select-contain"/>
+          <w:rFonts w:ascii="Consolas" w:hAnsi="Consolas"/>
+          <w:color w:val="24292E"/>
+          <w:sz w:val="21"/>
+          <w:szCs w:val="21"/>
+        </w:rPr>
+        <w:t xml:space="preserve"> "# </w:t>
+      </w:r>
+      <w:proofErr w:type="spellStart"/>
+      <w:r>
+        <w:rPr>
+          <w:rStyle w:val="user-select-contain"/>
+          <w:rFonts w:ascii="Consolas" w:hAnsi="Consolas"/>
+          <w:color w:val="24292E"/>
+          <w:sz w:val="21"/>
+          <w:szCs w:val="21"/>
+        </w:rPr>
+        <w:t>gitExamples</w:t>
+      </w:r>
+      <w:proofErr w:type="spellEnd"/>
+      <w:r>
+        <w:rPr>
+          <w:rStyle w:val="user-select-contain"/>
+          <w:rFonts w:ascii="Consolas" w:hAnsi="Consolas"/>
+          <w:color w:val="24292E"/>
+          <w:sz w:val="21"/>
+          <w:szCs w:val="21"/>
+        </w:rPr>
+        <w:t>" &gt;&gt; README.md</w:t>
       </w:r>
     </w:p>
     <w:p>
       <w:pPr>
-        <w:pStyle w:val="HTMLPreformatted"/>
+        <w:pStyle w:val="HTML"/>
         <w:rPr>
           <w:rFonts w:ascii="Consolas" w:hAnsi="Consolas"/>
           <w:color w:val="24292E"/>
@@ -184,6 +212,8 @@
           <w:szCs w:val="21"/>
         </w:rPr>
       </w:pPr>
+      <w:proofErr w:type="spellStart"/>
+      <w:proofErr w:type="gramStart"/>
       <w:r>
         <w:rPr>
           <w:rStyle w:val="user-select-contain"/>
@@ -192,12 +222,24 @@
           <w:sz w:val="21"/>
           <w:szCs w:val="21"/>
         </w:rPr>
-        <w:t>git init</w:t>
+        <w:t>git</w:t>
+      </w:r>
+      <w:proofErr w:type="spellEnd"/>
+      <w:proofErr w:type="gramEnd"/>
+      <w:r>
+        <w:rPr>
+          <w:rStyle w:val="user-select-contain"/>
+          <w:rFonts w:ascii="Consolas" w:hAnsi="Consolas"/>
+          <w:color w:val="24292E"/>
+          <w:sz w:val="21"/>
+          <w:szCs w:val="21"/>
+        </w:rPr>
+        <w:t xml:space="preserve"> init</w:t>
       </w:r>
     </w:p>
     <w:p>
       <w:pPr>
-        <w:pStyle w:val="HTMLPreformatted"/>
+        <w:pStyle w:val="HTML"/>
         <w:rPr>
           <w:rFonts w:ascii="Consolas" w:hAnsi="Consolas"/>
           <w:color w:val="24292E"/>
@@ -205,6 +247,8 @@
           <w:szCs w:val="21"/>
         </w:rPr>
       </w:pPr>
+      <w:proofErr w:type="spellStart"/>
+      <w:proofErr w:type="gramStart"/>
       <w:r>
         <w:rPr>
           <w:rStyle w:val="user-select-contain"/>
@@ -213,12 +257,24 @@
           <w:sz w:val="21"/>
           <w:szCs w:val="21"/>
         </w:rPr>
-        <w:t>git add README.md</w:t>
+        <w:t>git</w:t>
+      </w:r>
+      <w:proofErr w:type="spellEnd"/>
+      <w:proofErr w:type="gramEnd"/>
+      <w:r>
+        <w:rPr>
+          <w:rStyle w:val="user-select-contain"/>
+          <w:rFonts w:ascii="Consolas" w:hAnsi="Consolas"/>
+          <w:color w:val="24292E"/>
+          <w:sz w:val="21"/>
+          <w:szCs w:val="21"/>
+        </w:rPr>
+        <w:t xml:space="preserve"> add README.md</w:t>
       </w:r>
     </w:p>
     <w:p>
       <w:pPr>
-        <w:pStyle w:val="HTMLPreformatted"/>
+        <w:pStyle w:val="HTML"/>
         <w:rPr>
           <w:rFonts w:ascii="Consolas" w:hAnsi="Consolas"/>
           <w:color w:val="24292E"/>
@@ -226,6 +282,8 @@
           <w:szCs w:val="21"/>
         </w:rPr>
       </w:pPr>
+      <w:proofErr w:type="spellStart"/>
+      <w:proofErr w:type="gramStart"/>
       <w:r>
         <w:rPr>
           <w:rStyle w:val="user-select-contain"/>
@@ -234,12 +292,24 @@
           <w:sz w:val="21"/>
           <w:szCs w:val="21"/>
         </w:rPr>
-        <w:t>git commit -m "first commit"</w:t>
+        <w:t>git</w:t>
+      </w:r>
+      <w:proofErr w:type="spellEnd"/>
+      <w:proofErr w:type="gramEnd"/>
+      <w:r>
+        <w:rPr>
+          <w:rStyle w:val="user-select-contain"/>
+          <w:rFonts w:ascii="Consolas" w:hAnsi="Consolas"/>
+          <w:color w:val="24292E"/>
+          <w:sz w:val="21"/>
+          <w:szCs w:val="21"/>
+        </w:rPr>
+        <w:t xml:space="preserve"> commit -m "first commit"</w:t>
       </w:r>
     </w:p>
     <w:p>
       <w:pPr>
-        <w:pStyle w:val="HTMLPreformatted"/>
+        <w:pStyle w:val="HTML"/>
         <w:rPr>
           <w:rFonts w:ascii="Consolas" w:hAnsi="Consolas"/>
           <w:color w:val="24292E"/>
@@ -247,6 +317,8 @@
           <w:szCs w:val="21"/>
         </w:rPr>
       </w:pPr>
+      <w:proofErr w:type="spellStart"/>
+      <w:proofErr w:type="gramStart"/>
       <w:r>
         <w:rPr>
           <w:rStyle w:val="user-select-contain"/>
@@ -255,7 +327,19 @@
           <w:sz w:val="21"/>
           <w:szCs w:val="21"/>
         </w:rPr>
-        <w:t xml:space="preserve">git remote add origin </w:t>
+        <w:t>git</w:t>
+      </w:r>
+      <w:proofErr w:type="spellEnd"/>
+      <w:proofErr w:type="gramEnd"/>
+      <w:r>
+        <w:rPr>
+          <w:rStyle w:val="user-select-contain"/>
+          <w:rFonts w:ascii="Consolas" w:hAnsi="Consolas"/>
+          <w:color w:val="24292E"/>
+          <w:sz w:val="21"/>
+          <w:szCs w:val="21"/>
+        </w:rPr>
+        <w:t xml:space="preserve"> remote add origin </w:t>
       </w:r>
       <w:r>
         <w:rPr>
@@ -270,7 +354,7 @@
     </w:p>
     <w:p>
       <w:pPr>
-        <w:pStyle w:val="HTMLPreformatted"/>
+        <w:pStyle w:val="HTML"/>
         <w:rPr>
           <w:rFonts w:ascii="Consolas" w:hAnsi="Consolas"/>
           <w:color w:val="24292E"/>
@@ -278,6 +362,8 @@
           <w:szCs w:val="21"/>
         </w:rPr>
       </w:pPr>
+      <w:proofErr w:type="spellStart"/>
+      <w:proofErr w:type="gramStart"/>
       <w:r>
         <w:rPr>
           <w:rStyle w:val="user-select-contain"/>
@@ -288,6 +374,8 @@
         </w:rPr>
         <w:t>git</w:t>
       </w:r>
+      <w:proofErr w:type="spellEnd"/>
+      <w:proofErr w:type="gramEnd"/>
       <w:r>
         <w:rPr>
           <w:rStyle w:val="user-select-contain"/>
@@ -405,6 +493,8 @@
           <w:lang w:val="ru-RU"/>
         </w:rPr>
       </w:pPr>
+      <w:proofErr w:type="spellStart"/>
+      <w:proofErr w:type="gramStart"/>
       <w:r>
         <w:rPr>
           <w:rFonts w:eastAsia="Times New Roman" w:cstheme="minorHAnsi"/>
@@ -417,6 +507,8 @@
         </w:rPr>
         <w:t>git</w:t>
       </w:r>
+      <w:proofErr w:type="spellEnd"/>
+      <w:proofErr w:type="gramEnd"/>
       <w:r>
         <w:rPr>
           <w:rFonts w:eastAsia="Times New Roman" w:cstheme="minorHAnsi"/>
@@ -451,7 +543,55 @@
           <w:szCs w:val="21"/>
           <w:lang w:val="ru-RU"/>
         </w:rPr>
-        <w:t xml:space="preserve"> = инициализировать репозиторий с компа из папки проекта</w:t>
+        <w:t xml:space="preserve"> = инициализировать </w:t>
+      </w:r>
+      <w:proofErr w:type="spellStart"/>
+      <w:r>
+        <w:rPr>
+          <w:rFonts w:eastAsia="Times New Roman" w:cstheme="minorHAnsi"/>
+          <w:color w:val="172B4D"/>
+          <w:spacing w:val="-1"/>
+          <w:sz w:val="21"/>
+          <w:szCs w:val="21"/>
+          <w:lang w:val="ru-RU"/>
+        </w:rPr>
+        <w:t>репозиторий</w:t>
+      </w:r>
+      <w:proofErr w:type="spellEnd"/>
+      <w:r>
+        <w:rPr>
+          <w:rFonts w:eastAsia="Times New Roman" w:cstheme="minorHAnsi"/>
+          <w:color w:val="172B4D"/>
+          <w:spacing w:val="-1"/>
+          <w:sz w:val="21"/>
+          <w:szCs w:val="21"/>
+          <w:lang w:val="ru-RU"/>
+        </w:rPr>
+        <w:t xml:space="preserve"> с </w:t>
+      </w:r>
+      <w:proofErr w:type="spellStart"/>
+      <w:r>
+        <w:rPr>
+          <w:rFonts w:eastAsia="Times New Roman" w:cstheme="minorHAnsi"/>
+          <w:color w:val="172B4D"/>
+          <w:spacing w:val="-1"/>
+          <w:sz w:val="21"/>
+          <w:szCs w:val="21"/>
+          <w:lang w:val="ru-RU"/>
+        </w:rPr>
+        <w:t>компа</w:t>
+      </w:r>
+      <w:proofErr w:type="spellEnd"/>
+      <w:r>
+        <w:rPr>
+          <w:rFonts w:eastAsia="Times New Roman" w:cstheme="minorHAnsi"/>
+          <w:color w:val="172B4D"/>
+          <w:spacing w:val="-1"/>
+          <w:sz w:val="21"/>
+          <w:szCs w:val="21"/>
+          <w:lang w:val="ru-RU"/>
+        </w:rPr>
+        <w:t xml:space="preserve"> из папки проекта</w:t>
       </w:r>
     </w:p>
     <w:p>
@@ -517,29 +657,144 @@
           <w:lang w:val="ru-RU"/>
         </w:rPr>
       </w:pPr>
-      <w:r>
-        <w:rPr>
-          <w:rFonts w:eastAsia="Times New Roman" w:cstheme="minorHAnsi"/>
-          <w:b/>
-          <w:bCs/>
-          <w:color w:val="172B4D"/>
-          <w:spacing w:val="-1"/>
-          <w:sz w:val="21"/>
-          <w:szCs w:val="21"/>
-          <w:lang w:val="ru-RU"/>
-        </w:rPr>
-        <w:t>git add .</w:t>
-      </w:r>
-      <w:r>
-        <w:rPr>
-          <w:rFonts w:eastAsia="Times New Roman" w:cstheme="minorHAnsi"/>
-          <w:color w:val="172B4D"/>
-          <w:spacing w:val="-1"/>
-          <w:sz w:val="21"/>
-          <w:szCs w:val="21"/>
-          <w:lang w:val="ru-RU"/>
-        </w:rPr>
-        <w:t xml:space="preserve"> = добавить все файлы, в стейджинг (то что потом пойдет в коммит)</w:t>
+      <w:proofErr w:type="spellStart"/>
+      <w:r>
+        <w:rPr>
+          <w:rFonts w:eastAsia="Times New Roman" w:cstheme="minorHAnsi"/>
+          <w:b/>
+          <w:bCs/>
+          <w:color w:val="172B4D"/>
+          <w:spacing w:val="-1"/>
+          <w:sz w:val="21"/>
+          <w:szCs w:val="21"/>
+          <w:lang w:val="ru-RU"/>
+        </w:rPr>
+        <w:t>git</w:t>
+      </w:r>
+      <w:proofErr w:type="spellEnd"/>
+      <w:r>
+        <w:rPr>
+          <w:rFonts w:eastAsia="Times New Roman" w:cstheme="minorHAnsi"/>
+          <w:b/>
+          <w:bCs/>
+          <w:color w:val="172B4D"/>
+          <w:spacing w:val="-1"/>
+          <w:sz w:val="21"/>
+          <w:szCs w:val="21"/>
+          <w:lang w:val="ru-RU"/>
+        </w:rPr>
+        <w:t xml:space="preserve"> </w:t>
+      </w:r>
+      <w:proofErr w:type="spellStart"/>
+      <w:r>
+        <w:rPr>
+          <w:rFonts w:eastAsia="Times New Roman" w:cstheme="minorHAnsi"/>
+          <w:b/>
+          <w:bCs/>
+          <w:color w:val="172B4D"/>
+          <w:spacing w:val="-1"/>
+          <w:sz w:val="21"/>
+          <w:szCs w:val="21"/>
+          <w:lang w:val="ru-RU"/>
+        </w:rPr>
+        <w:t>add</w:t>
+      </w:r>
+      <w:proofErr w:type="spellEnd"/>
+      <w:r>
+        <w:rPr>
+          <w:rFonts w:eastAsia="Times New Roman" w:cstheme="minorHAnsi"/>
+          <w:b/>
+          <w:bCs/>
+          <w:color w:val="172B4D"/>
+          <w:spacing w:val="-1"/>
+          <w:sz w:val="21"/>
+          <w:szCs w:val="21"/>
+          <w:lang w:val="ru-RU"/>
+        </w:rPr>
+        <w:t xml:space="preserve"> .</w:t>
+      </w:r>
+      <w:r>
+        <w:rPr>
+          <w:rFonts w:eastAsia="Times New Roman" w:cstheme="minorHAnsi"/>
+          <w:color w:val="172B4D"/>
+          <w:spacing w:val="-1"/>
+          <w:sz w:val="21"/>
+          <w:szCs w:val="21"/>
+          <w:lang w:val="ru-RU"/>
+        </w:rPr>
+        <w:t xml:space="preserve"> = добавить все файлы, в </w:t>
+      </w:r>
+      <w:proofErr w:type="spellStart"/>
+      <w:r>
+        <w:rPr>
+          <w:rFonts w:eastAsia="Times New Roman" w:cstheme="minorHAnsi"/>
+          <w:color w:val="172B4D"/>
+          <w:spacing w:val="-1"/>
+          <w:sz w:val="21"/>
+          <w:szCs w:val="21"/>
+          <w:lang w:val="ru-RU"/>
+        </w:rPr>
+        <w:t>стейджинг</w:t>
+      </w:r>
+      <w:proofErr w:type="spellEnd"/>
+      <w:r>
+        <w:rPr>
+          <w:rFonts w:eastAsia="Times New Roman" w:cstheme="minorHAnsi"/>
+          <w:color w:val="172B4D"/>
+          <w:spacing w:val="-1"/>
+          <w:sz w:val="21"/>
+          <w:szCs w:val="21"/>
+          <w:lang w:val="ru-RU"/>
+        </w:rPr>
+        <w:t xml:space="preserve"> (</w:t>
+      </w:r>
+      <w:proofErr w:type="gramStart"/>
+      <w:r>
+        <w:rPr>
+          <w:rFonts w:eastAsia="Times New Roman" w:cstheme="minorHAnsi"/>
+          <w:color w:val="172B4D"/>
+          <w:spacing w:val="-1"/>
+          <w:sz w:val="21"/>
+          <w:szCs w:val="21"/>
+          <w:lang w:val="ru-RU"/>
+        </w:rPr>
+        <w:t>то</w:t>
+      </w:r>
+      <w:proofErr w:type="gramEnd"/>
+      <w:r>
+        <w:rPr>
+          <w:rFonts w:eastAsia="Times New Roman" w:cstheme="minorHAnsi"/>
+          <w:color w:val="172B4D"/>
+          <w:spacing w:val="-1"/>
+          <w:sz w:val="21"/>
+          <w:szCs w:val="21"/>
+          <w:lang w:val="ru-RU"/>
+        </w:rPr>
+        <w:t xml:space="preserve"> что потом пойдет в </w:t>
+      </w:r>
+      <w:proofErr w:type="spellStart"/>
+      <w:r>
+        <w:rPr>
+          <w:rFonts w:eastAsia="Times New Roman" w:cstheme="minorHAnsi"/>
+          <w:color w:val="172B4D"/>
+          <w:spacing w:val="-1"/>
+          <w:sz w:val="21"/>
+          <w:szCs w:val="21"/>
+          <w:lang w:val="ru-RU"/>
+        </w:rPr>
+        <w:t>коммит</w:t>
+      </w:r>
+      <w:proofErr w:type="spellEnd"/>
+      <w:r>
+        <w:rPr>
+          <w:rFonts w:eastAsia="Times New Roman" w:cstheme="minorHAnsi"/>
+          <w:color w:val="172B4D"/>
+          <w:spacing w:val="-1"/>
+          <w:sz w:val="21"/>
+          <w:szCs w:val="21"/>
+          <w:lang w:val="ru-RU"/>
+        </w:rPr>
+        <w:t>)</w:t>
       </w:r>
     </w:p>
     <w:p>
@@ -572,17 +827,33 @@
           <w:szCs w:val="21"/>
         </w:rPr>
       </w:pPr>
-      <w:r>
-        <w:rPr>
-          <w:rFonts w:eastAsia="Times New Roman" w:cstheme="minorHAnsi"/>
-          <w:b/>
-          <w:bCs/>
-          <w:color w:val="172B4D"/>
-          <w:spacing w:val="-1"/>
-          <w:sz w:val="21"/>
-          <w:szCs w:val="21"/>
-        </w:rPr>
-        <w:t>git commit -m "First commit</w:t>
+      <w:proofErr w:type="spellStart"/>
+      <w:proofErr w:type="gramStart"/>
+      <w:r>
+        <w:rPr>
+          <w:rFonts w:eastAsia="Times New Roman" w:cstheme="minorHAnsi"/>
+          <w:b/>
+          <w:bCs/>
+          <w:color w:val="172B4D"/>
+          <w:spacing w:val="-1"/>
+          <w:sz w:val="21"/>
+          <w:szCs w:val="21"/>
+        </w:rPr>
+        <w:t>git</w:t>
+      </w:r>
+      <w:proofErr w:type="spellEnd"/>
+      <w:proofErr w:type="gramEnd"/>
+      <w:r>
+        <w:rPr>
+          <w:rFonts w:eastAsia="Times New Roman" w:cstheme="minorHAnsi"/>
+          <w:b/>
+          <w:bCs/>
+          <w:color w:val="172B4D"/>
+          <w:spacing w:val="-1"/>
+          <w:sz w:val="21"/>
+          <w:szCs w:val="21"/>
+        </w:rPr>
+        <w:t xml:space="preserve"> commit -m "First commit</w:t>
       </w:r>
       <w:r>
         <w:rPr>
@@ -636,6 +907,7 @@
         </w:rPr>
         <w:t xml:space="preserve"> </w:t>
       </w:r>
+      <w:proofErr w:type="spellStart"/>
       <w:r>
         <w:rPr>
           <w:rFonts w:eastAsia="Times New Roman" w:cstheme="minorHAnsi"/>
@@ -647,6 +919,7 @@
         </w:rPr>
         <w:t>коммит</w:t>
       </w:r>
+      <w:proofErr w:type="spellEnd"/>
     </w:p>
     <w:p>
       <w:pPr>
@@ -711,17 +984,57 @@
           <w:szCs w:val="21"/>
         </w:rPr>
       </w:pPr>
-      <w:r>
-        <w:rPr>
-          <w:rFonts w:eastAsia="Times New Roman" w:cstheme="minorHAnsi"/>
-          <w:b/>
-          <w:bCs/>
-          <w:color w:val="172B4D"/>
-          <w:spacing w:val="-1"/>
-          <w:sz w:val="21"/>
-          <w:szCs w:val="21"/>
-        </w:rPr>
-        <w:t xml:space="preserve">create github repo </w:t>
+      <w:proofErr w:type="gramStart"/>
+      <w:r>
+        <w:rPr>
+          <w:rFonts w:eastAsia="Times New Roman" w:cstheme="minorHAnsi"/>
+          <w:b/>
+          <w:bCs/>
+          <w:color w:val="172B4D"/>
+          <w:spacing w:val="-1"/>
+          <w:sz w:val="21"/>
+          <w:szCs w:val="21"/>
+        </w:rPr>
+        <w:t>create</w:t>
+      </w:r>
+      <w:proofErr w:type="gramEnd"/>
+      <w:r>
+        <w:rPr>
+          <w:rFonts w:eastAsia="Times New Roman" w:cstheme="minorHAnsi"/>
+          <w:b/>
+          <w:bCs/>
+          <w:color w:val="172B4D"/>
+          <w:spacing w:val="-1"/>
+          <w:sz w:val="21"/>
+          <w:szCs w:val="21"/>
+        </w:rPr>
+        <w:t xml:space="preserve"> </w:t>
+      </w:r>
+      <w:proofErr w:type="spellStart"/>
+      <w:r>
+        <w:rPr>
+          <w:rFonts w:eastAsia="Times New Roman" w:cstheme="minorHAnsi"/>
+          <w:b/>
+          <w:bCs/>
+          <w:color w:val="172B4D"/>
+          <w:spacing w:val="-1"/>
+          <w:sz w:val="21"/>
+          <w:szCs w:val="21"/>
+        </w:rPr>
+        <w:t>github</w:t>
+      </w:r>
+      <w:proofErr w:type="spellEnd"/>
+      <w:r>
+        <w:rPr>
+          <w:rFonts w:eastAsia="Times New Roman" w:cstheme="minorHAnsi"/>
+          <w:b/>
+          <w:bCs/>
+          <w:color w:val="172B4D"/>
+          <w:spacing w:val="-1"/>
+          <w:sz w:val="21"/>
+          <w:szCs w:val="21"/>
+        </w:rPr>
+        <w:t xml:space="preserve"> repo </w:t>
       </w:r>
     </w:p>
     <w:p>
@@ -786,6 +1099,8 @@
           <w:lang w:val="ru-RU"/>
         </w:rPr>
       </w:pPr>
+      <w:proofErr w:type="spellStart"/>
+      <w:proofErr w:type="gramStart"/>
       <w:r>
         <w:rPr>
           <w:rFonts w:eastAsia="Times New Roman" w:cstheme="minorHAnsi"/>
@@ -798,6 +1113,8 @@
         </w:rPr>
         <w:t>git</w:t>
       </w:r>
+      <w:proofErr w:type="spellEnd"/>
+      <w:proofErr w:type="gramEnd"/>
       <w:r>
         <w:rPr>
           <w:rFonts w:eastAsia="Times New Roman" w:cstheme="minorHAnsi"/>
@@ -889,7 +1206,7 @@
       <w:hyperlink r:id="rId4" w:history="1">
         <w:r>
           <w:rPr>
-            <w:rStyle w:val="Hyperlink"/>
+            <w:rStyle w:val="a3"/>
             <w:rFonts w:cstheme="minorHAnsi"/>
             <w:b/>
             <w:bCs/>
@@ -901,7 +1218,7 @@
         </w:r>
         <w:r>
           <w:rPr>
-            <w:rStyle w:val="Hyperlink"/>
+            <w:rStyle w:val="a3"/>
             <w:rFonts w:cstheme="minorHAnsi"/>
             <w:b/>
             <w:bCs/>
@@ -912,9 +1229,10 @@
           </w:rPr>
           <w:t>://</w:t>
         </w:r>
+        <w:proofErr w:type="spellStart"/>
         <w:r>
           <w:rPr>
-            <w:rStyle w:val="Hyperlink"/>
+            <w:rStyle w:val="a3"/>
             <w:rFonts w:cstheme="minorHAnsi"/>
             <w:b/>
             <w:bCs/>
@@ -924,9 +1242,10 @@
           </w:rPr>
           <w:t>github</w:t>
         </w:r>
+        <w:proofErr w:type="spellEnd"/>
         <w:r>
           <w:rPr>
-            <w:rStyle w:val="Hyperlink"/>
+            <w:rStyle w:val="a3"/>
             <w:rFonts w:cstheme="minorHAnsi"/>
             <w:b/>
             <w:bCs/>
@@ -939,7 +1258,7 @@
         </w:r>
         <w:r>
           <w:rPr>
-            <w:rStyle w:val="Hyperlink"/>
+            <w:rStyle w:val="a3"/>
             <w:rFonts w:cstheme="minorHAnsi"/>
             <w:b/>
             <w:bCs/>
@@ -951,7 +1270,7 @@
         </w:r>
         <w:r>
           <w:rPr>
-            <w:rStyle w:val="Hyperlink"/>
+            <w:rStyle w:val="a3"/>
             <w:rFonts w:cstheme="minorHAnsi"/>
             <w:b/>
             <w:bCs/>
@@ -964,7 +1283,7 @@
         </w:r>
         <w:r>
           <w:rPr>
-            <w:rStyle w:val="Hyperlink"/>
+            <w:rStyle w:val="a3"/>
             <w:rFonts w:cstheme="minorHAnsi"/>
             <w:b/>
             <w:bCs/>
@@ -976,7 +1295,7 @@
         </w:r>
         <w:r>
           <w:rPr>
-            <w:rStyle w:val="Hyperlink"/>
+            <w:rStyle w:val="a3"/>
             <w:rFonts w:cstheme="minorHAnsi"/>
             <w:b/>
             <w:bCs/>
@@ -989,7 +1308,7 @@
         </w:r>
         <w:r>
           <w:rPr>
-            <w:rStyle w:val="Hyperlink"/>
+            <w:rStyle w:val="a3"/>
             <w:rFonts w:cstheme="minorHAnsi"/>
             <w:b/>
             <w:bCs/>
@@ -1022,8 +1341,45 @@
           <w:szCs w:val="21"/>
           <w:lang w:val="ru-RU"/>
         </w:rPr>
-        <w:t>= залить с компа в гитхаб</w:t>
-      </w:r>
+        <w:t xml:space="preserve">= залить с </w:t>
+      </w:r>
+      <w:proofErr w:type="spellStart"/>
+      <w:r>
+        <w:rPr>
+          <w:rFonts w:eastAsia="Times New Roman" w:cstheme="minorHAnsi"/>
+          <w:color w:val="172B4D"/>
+          <w:spacing w:val="-1"/>
+          <w:sz w:val="21"/>
+          <w:szCs w:val="21"/>
+          <w:lang w:val="ru-RU"/>
+        </w:rPr>
+        <w:t>компа</w:t>
+      </w:r>
+      <w:proofErr w:type="spellEnd"/>
+      <w:r>
+        <w:rPr>
+          <w:rFonts w:eastAsia="Times New Roman" w:cstheme="minorHAnsi"/>
+          <w:color w:val="172B4D"/>
+          <w:spacing w:val="-1"/>
+          <w:sz w:val="21"/>
+          <w:szCs w:val="21"/>
+          <w:lang w:val="ru-RU"/>
+        </w:rPr>
+        <w:t xml:space="preserve"> в </w:t>
+      </w:r>
+      <w:proofErr w:type="spellStart"/>
+      <w:r>
+        <w:rPr>
+          <w:rFonts w:eastAsia="Times New Roman" w:cstheme="minorHAnsi"/>
+          <w:color w:val="172B4D"/>
+          <w:spacing w:val="-1"/>
+          <w:sz w:val="21"/>
+          <w:szCs w:val="21"/>
+          <w:lang w:val="ru-RU"/>
+        </w:rPr>
+        <w:t>гитхаб</w:t>
+      </w:r>
+      <w:proofErr w:type="spellEnd"/>
     </w:p>
     <w:p>
       <w:pPr>
@@ -1056,30 +1412,114 @@
           <w:lang w:val="ru-RU"/>
         </w:rPr>
       </w:pPr>
-      <w:r>
-        <w:rPr>
-          <w:rFonts w:eastAsia="Times New Roman" w:cstheme="minorHAnsi"/>
-          <w:b/>
-          <w:bCs/>
-          <w:color w:val="172B4D"/>
-          <w:spacing w:val="-1"/>
-          <w:sz w:val="21"/>
-          <w:szCs w:val="21"/>
-          <w:lang w:val="ru-RU"/>
-        </w:rPr>
-        <w:t xml:space="preserve">git remote -v </w:t>
-      </w:r>
-      <w:r>
-        <w:rPr>
-          <w:rFonts w:eastAsia="Times New Roman" w:cstheme="minorHAnsi"/>
-          <w:color w:val="172B4D"/>
-          <w:spacing w:val="-1"/>
-          <w:sz w:val="21"/>
-          <w:szCs w:val="21"/>
-          <w:lang w:val="ru-RU"/>
-        </w:rPr>
-        <w:t>= проверка удаленной ссылки репозитории</w:t>
-      </w:r>
+      <w:proofErr w:type="spellStart"/>
+      <w:r>
+        <w:rPr>
+          <w:rFonts w:eastAsia="Times New Roman" w:cstheme="minorHAnsi"/>
+          <w:b/>
+          <w:bCs/>
+          <w:color w:val="172B4D"/>
+          <w:spacing w:val="-1"/>
+          <w:sz w:val="21"/>
+          <w:szCs w:val="21"/>
+          <w:lang w:val="ru-RU"/>
+        </w:rPr>
+        <w:t>git</w:t>
+      </w:r>
+      <w:proofErr w:type="spellEnd"/>
+      <w:r>
+        <w:rPr>
+          <w:rFonts w:eastAsia="Times New Roman" w:cstheme="minorHAnsi"/>
+          <w:b/>
+          <w:bCs/>
+          <w:color w:val="172B4D"/>
+          <w:spacing w:val="-1"/>
+          <w:sz w:val="21"/>
+          <w:szCs w:val="21"/>
+          <w:lang w:val="ru-RU"/>
+        </w:rPr>
+        <w:t xml:space="preserve"> </w:t>
+      </w:r>
+      <w:proofErr w:type="spellStart"/>
+      <w:r>
+        <w:rPr>
+          <w:rFonts w:eastAsia="Times New Roman" w:cstheme="minorHAnsi"/>
+          <w:b/>
+          <w:bCs/>
+          <w:color w:val="172B4D"/>
+          <w:spacing w:val="-1"/>
+          <w:sz w:val="21"/>
+          <w:szCs w:val="21"/>
+          <w:lang w:val="ru-RU"/>
+        </w:rPr>
+        <w:t>remote</w:t>
+      </w:r>
+      <w:proofErr w:type="spellEnd"/>
+      <w:r>
+        <w:rPr>
+          <w:rFonts w:eastAsia="Times New Roman" w:cstheme="minorHAnsi"/>
+          <w:b/>
+          <w:bCs/>
+          <w:color w:val="172B4D"/>
+          <w:spacing w:val="-1"/>
+          <w:sz w:val="21"/>
+          <w:szCs w:val="21"/>
+          <w:lang w:val="ru-RU"/>
+        </w:rPr>
+        <w:t xml:space="preserve"> -</w:t>
+      </w:r>
+      <w:proofErr w:type="spellStart"/>
+      <w:r>
+        <w:rPr>
+          <w:rFonts w:eastAsia="Times New Roman" w:cstheme="minorHAnsi"/>
+          <w:b/>
+          <w:bCs/>
+          <w:color w:val="172B4D"/>
+          <w:spacing w:val="-1"/>
+          <w:sz w:val="21"/>
+          <w:szCs w:val="21"/>
+          <w:lang w:val="ru-RU"/>
+        </w:rPr>
+        <w:t>v</w:t>
+      </w:r>
+      <w:proofErr w:type="spellEnd"/>
+      <w:r>
+        <w:rPr>
+          <w:rFonts w:eastAsia="Times New Roman" w:cstheme="minorHAnsi"/>
+          <w:b/>
+          <w:bCs/>
+          <w:color w:val="172B4D"/>
+          <w:spacing w:val="-1"/>
+          <w:sz w:val="21"/>
+          <w:szCs w:val="21"/>
+          <w:lang w:val="ru-RU"/>
+        </w:rPr>
+        <w:t xml:space="preserve"> </w:t>
+      </w:r>
+      <w:r>
+        <w:rPr>
+          <w:rFonts w:eastAsia="Times New Roman" w:cstheme="minorHAnsi"/>
+          <w:color w:val="172B4D"/>
+          <w:spacing w:val="-1"/>
+          <w:sz w:val="21"/>
+          <w:szCs w:val="21"/>
+          <w:lang w:val="ru-RU"/>
+        </w:rPr>
+        <w:t xml:space="preserve">= проверка удаленной ссылки </w:t>
+      </w:r>
+      <w:proofErr w:type="spellStart"/>
+      <w:r>
+        <w:rPr>
+          <w:rFonts w:eastAsia="Times New Roman" w:cstheme="minorHAnsi"/>
+          <w:color w:val="172B4D"/>
+          <w:spacing w:val="-1"/>
+          <w:sz w:val="21"/>
+          <w:szCs w:val="21"/>
+          <w:lang w:val="ru-RU"/>
+        </w:rPr>
+        <w:t>репозитории</w:t>
+      </w:r>
+      <w:proofErr w:type="spellEnd"/>
     </w:p>
     <w:p>
       <w:pPr>
@@ -1112,6 +1552,8 @@
           <w:lang w:val="ru-RU"/>
         </w:rPr>
       </w:pPr>
+      <w:proofErr w:type="spellStart"/>
+      <w:proofErr w:type="gramStart"/>
       <w:r>
         <w:rPr>
           <w:rFonts w:eastAsia="Times New Roman" w:cstheme="minorHAnsi"/>
@@ -1124,6 +1566,8 @@
         </w:rPr>
         <w:t>git</w:t>
       </w:r>
+      <w:proofErr w:type="spellEnd"/>
+      <w:proofErr w:type="gramEnd"/>
       <w:r>
         <w:rPr>
           <w:rFonts w:eastAsia="Times New Roman" w:cstheme="minorHAnsi"/>
@@ -1208,7 +1652,31 @@
           <w:szCs w:val="21"/>
           <w:lang w:val="ru-RU"/>
         </w:rPr>
-        <w:t xml:space="preserve"> = запушать перемены с локальной машины на сервер</w:t>
+        <w:t xml:space="preserve"> = </w:t>
+      </w:r>
+      <w:proofErr w:type="spellStart"/>
+      <w:r>
+        <w:rPr>
+          <w:rFonts w:eastAsia="Times New Roman" w:cstheme="minorHAnsi"/>
+          <w:color w:val="172B4D"/>
+          <w:spacing w:val="-1"/>
+          <w:sz w:val="21"/>
+          <w:szCs w:val="21"/>
+          <w:lang w:val="ru-RU"/>
+        </w:rPr>
+        <w:t>запушать</w:t>
+      </w:r>
+      <w:proofErr w:type="spellEnd"/>
+      <w:r>
+        <w:rPr>
+          <w:rFonts w:eastAsia="Times New Roman" w:cstheme="minorHAnsi"/>
+          <w:color w:val="172B4D"/>
+          <w:spacing w:val="-1"/>
+          <w:sz w:val="21"/>
+          <w:szCs w:val="21"/>
+          <w:lang w:val="ru-RU"/>
+        </w:rPr>
+        <w:t xml:space="preserve"> перемены с локальной машины на сервер</w:t>
       </w:r>
     </w:p>
     <w:p>
@@ -1349,6 +1817,8 @@
           <w:lang w:val="ru-RU"/>
         </w:rPr>
       </w:pPr>
+      <w:proofErr w:type="spellStart"/>
+      <w:proofErr w:type="gramStart"/>
       <w:r>
         <w:rPr>
           <w:rFonts w:eastAsia="Times New Roman" w:cstheme="minorHAnsi"/>
@@ -1361,6 +1831,8 @@
         </w:rPr>
         <w:t>git</w:t>
       </w:r>
+      <w:proofErr w:type="spellEnd"/>
+      <w:proofErr w:type="gramEnd"/>
       <w:r>
         <w:rPr>
           <w:rFonts w:eastAsia="Times New Roman" w:cstheme="minorHAnsi"/>
@@ -1402,7 +1874,7 @@
       <w:hyperlink r:id="rId5" w:history="1">
         <w:r>
           <w:rPr>
-            <w:rStyle w:val="Hyperlink"/>
+            <w:rStyle w:val="a3"/>
             <w:rFonts w:cstheme="minorHAnsi"/>
             <w:b/>
             <w:bCs/>
@@ -1414,7 +1886,7 @@
         </w:r>
         <w:r>
           <w:rPr>
-            <w:rStyle w:val="Hyperlink"/>
+            <w:rStyle w:val="a3"/>
             <w:rFonts w:cstheme="minorHAnsi"/>
             <w:b/>
             <w:bCs/>
@@ -1425,9 +1897,10 @@
           </w:rPr>
           <w:t>://</w:t>
         </w:r>
+        <w:proofErr w:type="spellStart"/>
         <w:r>
           <w:rPr>
-            <w:rStyle w:val="Hyperlink"/>
+            <w:rStyle w:val="a3"/>
             <w:rFonts w:cstheme="minorHAnsi"/>
             <w:b/>
             <w:bCs/>
@@ -1437,9 +1910,10 @@
           </w:rPr>
           <w:t>github</w:t>
         </w:r>
+        <w:proofErr w:type="spellEnd"/>
         <w:r>
           <w:rPr>
-            <w:rStyle w:val="Hyperlink"/>
+            <w:rStyle w:val="a3"/>
             <w:rFonts w:cstheme="minorHAnsi"/>
             <w:b/>
             <w:bCs/>
@@ -1452,7 +1926,7 @@
         </w:r>
         <w:r>
           <w:rPr>
-            <w:rStyle w:val="Hyperlink"/>
+            <w:rStyle w:val="a3"/>
             <w:rFonts w:cstheme="minorHAnsi"/>
             <w:b/>
             <w:bCs/>
@@ -1464,7 +1938,7 @@
         </w:r>
         <w:r>
           <w:rPr>
-            <w:rStyle w:val="Hyperlink"/>
+            <w:rStyle w:val="a3"/>
             <w:rFonts w:cstheme="minorHAnsi"/>
             <w:b/>
             <w:bCs/>
@@ -1477,7 +1951,7 @@
         </w:r>
         <w:r>
           <w:rPr>
-            <w:rStyle w:val="Hyperlink"/>
+            <w:rStyle w:val="a3"/>
             <w:rFonts w:cstheme="minorHAnsi"/>
             <w:b/>
             <w:bCs/>
@@ -1489,7 +1963,7 @@
         </w:r>
         <w:r>
           <w:rPr>
-            <w:rStyle w:val="Hyperlink"/>
+            <w:rStyle w:val="a3"/>
             <w:rFonts w:cstheme="minorHAnsi"/>
             <w:b/>
             <w:bCs/>
@@ -1502,7 +1976,7 @@
         </w:r>
         <w:r>
           <w:rPr>
-            <w:rStyle w:val="Hyperlink"/>
+            <w:rStyle w:val="a3"/>
             <w:rFonts w:cstheme="minorHAnsi"/>
             <w:b/>
             <w:bCs/>
@@ -1527,7 +2001,7 @@
     </w:p>
     <w:p>
       <w:pPr>
-        <w:pStyle w:val="HTMLPreformatted"/>
+        <w:pStyle w:val="HTML"/>
         <w:shd w:val="clear" w:color="auto" w:fill="FFFFFF"/>
         <w:rPr>
           <w:rFonts w:asciiTheme="minorHAnsi" w:hAnsiTheme="minorHAnsi" w:cstheme="minorHAnsi"/>
@@ -1538,6 +2012,8 @@
           <w:lang w:val="ru-RU"/>
         </w:rPr>
       </w:pPr>
+      <w:proofErr w:type="spellStart"/>
+      <w:proofErr w:type="gramStart"/>
       <w:r>
         <w:rPr>
           <w:rFonts w:asciiTheme="minorHAnsi" w:hAnsiTheme="minorHAnsi" w:cstheme="minorHAnsi"/>
@@ -1550,6 +2026,8 @@
         </w:rPr>
         <w:t>git</w:t>
       </w:r>
+      <w:proofErr w:type="spellEnd"/>
+      <w:proofErr w:type="gramEnd"/>
       <w:r>
         <w:rPr>
           <w:rFonts w:asciiTheme="minorHAnsi" w:hAnsiTheme="minorHAnsi" w:cstheme="minorHAnsi"/>
@@ -1584,8 +2062,21 @@
           <w:szCs w:val="21"/>
           <w:lang w:val="ru-RU"/>
         </w:rPr>
-        <w:t xml:space="preserve"> = показать измененные файлы и те что надо закомитить</w:t>
-      </w:r>
+        <w:t xml:space="preserve"> = показать измененные файлы и те что надо </w:t>
+      </w:r>
+      <w:proofErr w:type="spellStart"/>
+      <w:r>
+        <w:rPr>
+          <w:rFonts w:asciiTheme="minorHAnsi" w:hAnsiTheme="minorHAnsi" w:cstheme="minorHAnsi"/>
+          <w:color w:val="172B4D"/>
+          <w:spacing w:val="-1"/>
+          <w:sz w:val="21"/>
+          <w:szCs w:val="21"/>
+          <w:lang w:val="ru-RU"/>
+        </w:rPr>
+        <w:t>закомитить</w:t>
+      </w:r>
+      <w:proofErr w:type="spellEnd"/>
     </w:p>
     <w:p>
       <w:pPr>
@@ -1618,6 +2109,8 @@
           <w:lang w:val="ru-RU"/>
         </w:rPr>
       </w:pPr>
+      <w:proofErr w:type="spellStart"/>
+      <w:proofErr w:type="gramStart"/>
       <w:r>
         <w:rPr>
           <w:rFonts w:eastAsia="Times New Roman" w:cstheme="minorHAnsi"/>
@@ -1630,6 +2123,8 @@
         </w:rPr>
         <w:t>git</w:t>
       </w:r>
+      <w:proofErr w:type="spellEnd"/>
+      <w:proofErr w:type="gramEnd"/>
       <w:r>
         <w:rPr>
           <w:rFonts w:eastAsia="Times New Roman" w:cstheme="minorHAnsi"/>
@@ -1725,18 +2220,117 @@
           <w:lang w:val="ru-RU"/>
         </w:rPr>
       </w:pPr>
-      <w:r>
-        <w:rPr>
-          <w:rFonts w:eastAsia="Times New Roman" w:cstheme="minorHAnsi"/>
-          <w:b/>
-          <w:bCs/>
-          <w:color w:val="172B4D"/>
-          <w:spacing w:val="-1"/>
-          <w:sz w:val="21"/>
-          <w:szCs w:val="21"/>
-          <w:lang w:val="ru-RU"/>
-        </w:rPr>
-        <w:t xml:space="preserve">git remote show origin </w:t>
+      <w:proofErr w:type="spellStart"/>
+      <w:r>
+        <w:rPr>
+          <w:rFonts w:eastAsia="Times New Roman" w:cstheme="minorHAnsi"/>
+          <w:b/>
+          <w:bCs/>
+          <w:color w:val="172B4D"/>
+          <w:spacing w:val="-1"/>
+          <w:sz w:val="21"/>
+          <w:szCs w:val="21"/>
+          <w:lang w:val="ru-RU"/>
+        </w:rPr>
+        <w:t>git</w:t>
+      </w:r>
+      <w:proofErr w:type="spellEnd"/>
+      <w:r>
+        <w:rPr>
+          <w:rFonts w:eastAsia="Times New Roman" w:cstheme="minorHAnsi"/>
+          <w:b/>
+          <w:bCs/>
+          <w:color w:val="172B4D"/>
+          <w:spacing w:val="-1"/>
+          <w:sz w:val="21"/>
+          <w:szCs w:val="21"/>
+          <w:lang w:val="ru-RU"/>
+        </w:rPr>
+        <w:t xml:space="preserve"> </w:t>
+      </w:r>
+      <w:proofErr w:type="spellStart"/>
+      <w:r>
+        <w:rPr>
+          <w:rFonts w:eastAsia="Times New Roman" w:cstheme="minorHAnsi"/>
+          <w:b/>
+          <w:bCs/>
+          <w:color w:val="172B4D"/>
+          <w:spacing w:val="-1"/>
+          <w:sz w:val="21"/>
+          <w:szCs w:val="21"/>
+          <w:lang w:val="ru-RU"/>
+        </w:rPr>
+        <w:t>remote</w:t>
+      </w:r>
+      <w:proofErr w:type="spellEnd"/>
+      <w:r>
+        <w:rPr>
+          <w:rFonts w:eastAsia="Times New Roman" w:cstheme="minorHAnsi"/>
+          <w:b/>
+          <w:bCs/>
+          <w:color w:val="172B4D"/>
+          <w:spacing w:val="-1"/>
+          <w:sz w:val="21"/>
+          <w:szCs w:val="21"/>
+          <w:lang w:val="ru-RU"/>
+        </w:rPr>
+        <w:t xml:space="preserve"> </w:t>
+      </w:r>
+      <w:proofErr w:type="spellStart"/>
+      <w:r>
+        <w:rPr>
+          <w:rFonts w:eastAsia="Times New Roman" w:cstheme="minorHAnsi"/>
+          <w:b/>
+          <w:bCs/>
+          <w:color w:val="172B4D"/>
+          <w:spacing w:val="-1"/>
+          <w:sz w:val="21"/>
+          <w:szCs w:val="21"/>
+          <w:lang w:val="ru-RU"/>
+        </w:rPr>
+        <w:t>show</w:t>
+      </w:r>
+      <w:proofErr w:type="spellEnd"/>
+      <w:r>
+        <w:rPr>
+          <w:rFonts w:eastAsia="Times New Roman" w:cstheme="minorHAnsi"/>
+          <w:b/>
+          <w:bCs/>
+          <w:color w:val="172B4D"/>
+          <w:spacing w:val="-1"/>
+          <w:sz w:val="21"/>
+          <w:szCs w:val="21"/>
+          <w:lang w:val="ru-RU"/>
+        </w:rPr>
+        <w:t xml:space="preserve"> </w:t>
+      </w:r>
+      <w:proofErr w:type="spellStart"/>
+      <w:r>
+        <w:rPr>
+          <w:rFonts w:eastAsia="Times New Roman" w:cstheme="minorHAnsi"/>
+          <w:b/>
+          <w:bCs/>
+          <w:color w:val="172B4D"/>
+          <w:spacing w:val="-1"/>
+          <w:sz w:val="21"/>
+          <w:szCs w:val="21"/>
+          <w:lang w:val="ru-RU"/>
+        </w:rPr>
+        <w:t>origin</w:t>
+      </w:r>
+      <w:proofErr w:type="spellEnd"/>
+      <w:r>
+        <w:rPr>
+          <w:rFonts w:eastAsia="Times New Roman" w:cstheme="minorHAnsi"/>
+          <w:b/>
+          <w:bCs/>
+          <w:color w:val="172B4D"/>
+          <w:spacing w:val="-1"/>
+          <w:sz w:val="21"/>
+          <w:szCs w:val="21"/>
+          <w:lang w:val="ru-RU"/>
+        </w:rPr>
+        <w:t xml:space="preserve"> </w:t>
       </w:r>
       <w:r>
         <w:rPr>
@@ -1781,6 +2375,8 @@
           <w:lang w:val="ru-RU"/>
         </w:rPr>
       </w:pPr>
+      <w:proofErr w:type="spellStart"/>
+      <w:proofErr w:type="gramStart"/>
       <w:r>
         <w:rPr>
           <w:rFonts w:eastAsia="Times New Roman" w:cstheme="minorHAnsi"/>
@@ -1793,6 +2389,8 @@
         </w:rPr>
         <w:t>git</w:t>
       </w:r>
+      <w:proofErr w:type="spellEnd"/>
+      <w:proofErr w:type="gramEnd"/>
       <w:r>
         <w:rPr>
           <w:rFonts w:eastAsia="Times New Roman" w:cstheme="minorHAnsi"/>
@@ -1943,6 +2541,8 @@
           <w:lang w:val="ru-RU"/>
         </w:rPr>
       </w:pPr>
+      <w:proofErr w:type="spellStart"/>
+      <w:proofErr w:type="gramStart"/>
       <w:r>
         <w:rPr>
           <w:rFonts w:eastAsia="Times New Roman" w:cstheme="minorHAnsi"/>
@@ -1955,6 +2555,8 @@
         </w:rPr>
         <w:t>git</w:t>
       </w:r>
+      <w:proofErr w:type="spellEnd"/>
+      <w:proofErr w:type="gramEnd"/>
       <w:r>
         <w:rPr>
           <w:rFonts w:eastAsia="Times New Roman" w:cstheme="minorHAnsi"/>
@@ -2055,16 +2657,29 @@
           <w:lang w:val="ru-RU"/>
         </w:rPr>
       </w:pPr>
-      <w:r>
-        <w:rPr>
-          <w:rFonts w:eastAsia="Times New Roman" w:cstheme="minorHAnsi"/>
-          <w:color w:val="172B4D"/>
-          <w:spacing w:val="-1"/>
-          <w:sz w:val="21"/>
-          <w:szCs w:val="21"/>
-          <w:lang w:val="ru-RU"/>
-        </w:rPr>
-        <w:t xml:space="preserve">замерджить ветку </w:t>
+      <w:proofErr w:type="spellStart"/>
+      <w:r>
+        <w:rPr>
+          <w:rFonts w:eastAsia="Times New Roman" w:cstheme="minorHAnsi"/>
+          <w:color w:val="172B4D"/>
+          <w:spacing w:val="-1"/>
+          <w:sz w:val="21"/>
+          <w:szCs w:val="21"/>
+          <w:lang w:val="ru-RU"/>
+        </w:rPr>
+        <w:t>замерджить</w:t>
+      </w:r>
+      <w:proofErr w:type="spellEnd"/>
+      <w:r>
+        <w:rPr>
+          <w:rFonts w:eastAsia="Times New Roman" w:cstheme="minorHAnsi"/>
+          <w:color w:val="172B4D"/>
+          <w:spacing w:val="-1"/>
+          <w:sz w:val="21"/>
+          <w:szCs w:val="21"/>
+          <w:lang w:val="ru-RU"/>
+        </w:rPr>
+        <w:t xml:space="preserve"> ветку </w:t>
       </w:r>
       <w:r>
         <w:rPr>
@@ -2131,6 +2746,8 @@
           <w:lang w:val="ru-RU"/>
         </w:rPr>
       </w:pPr>
+      <w:proofErr w:type="spellStart"/>
+      <w:proofErr w:type="gramStart"/>
       <w:r>
         <w:rPr>
           <w:rFonts w:eastAsia="Times New Roman" w:cstheme="minorHAnsi"/>
@@ -2143,6 +2760,8 @@
         </w:rPr>
         <w:t>git</w:t>
       </w:r>
+      <w:proofErr w:type="spellEnd"/>
+      <w:proofErr w:type="gramEnd"/>
       <w:r>
         <w:rPr>
           <w:rFonts w:eastAsia="Times New Roman" w:cstheme="minorHAnsi"/>
@@ -2273,6 +2892,8 @@
           <w:lang w:val="ru-RU"/>
         </w:rPr>
       </w:pPr>
+      <w:proofErr w:type="spellStart"/>
+      <w:proofErr w:type="gramStart"/>
       <w:r>
         <w:rPr>
           <w:rFonts w:eastAsia="Times New Roman" w:cstheme="minorHAnsi"/>
@@ -2285,6 +2906,8 @@
         </w:rPr>
         <w:t>git</w:t>
       </w:r>
+      <w:proofErr w:type="spellEnd"/>
+      <w:proofErr w:type="gramEnd"/>
       <w:r>
         <w:rPr>
           <w:rFonts w:eastAsia="Times New Roman" w:cstheme="minorHAnsi"/>
@@ -2372,17 +2995,43 @@
         </w:rPr>
         <w:t xml:space="preserve"> </w:t>
       </w:r>
-      <w:r>
-        <w:rPr>
-          <w:rFonts w:eastAsia="Times New Roman" w:cstheme="minorHAnsi"/>
-          <w:color w:val="172B4D"/>
-          <w:spacing w:val="-1"/>
-          <w:sz w:val="21"/>
-          <w:szCs w:val="21"/>
-          <w:lang w:val="ru-RU"/>
-        </w:rPr>
-        <w:t>замерджить (добавить) в мастер ветку код из девелоп</w:t>
-      </w:r>
+      <w:proofErr w:type="spellStart"/>
+      <w:r>
+        <w:rPr>
+          <w:rFonts w:eastAsia="Times New Roman" w:cstheme="minorHAnsi"/>
+          <w:color w:val="172B4D"/>
+          <w:spacing w:val="-1"/>
+          <w:sz w:val="21"/>
+          <w:szCs w:val="21"/>
+          <w:lang w:val="ru-RU"/>
+        </w:rPr>
+        <w:t>замерджить</w:t>
+      </w:r>
+      <w:proofErr w:type="spellEnd"/>
+      <w:r>
+        <w:rPr>
+          <w:rFonts w:eastAsia="Times New Roman" w:cstheme="minorHAnsi"/>
+          <w:color w:val="172B4D"/>
+          <w:spacing w:val="-1"/>
+          <w:sz w:val="21"/>
+          <w:szCs w:val="21"/>
+          <w:lang w:val="ru-RU"/>
+        </w:rPr>
+        <w:t xml:space="preserve"> (добавить) в мастер ветку код из </w:t>
+      </w:r>
+      <w:proofErr w:type="spellStart"/>
+      <w:r>
+        <w:rPr>
+          <w:rFonts w:eastAsia="Times New Roman" w:cstheme="minorHAnsi"/>
+          <w:color w:val="172B4D"/>
+          <w:spacing w:val="-1"/>
+          <w:sz w:val="21"/>
+          <w:szCs w:val="21"/>
+          <w:lang w:val="ru-RU"/>
+        </w:rPr>
+        <w:t>девелоп</w:t>
+      </w:r>
+      <w:proofErr w:type="spellEnd"/>
       <w:r>
         <w:rPr>
           <w:rFonts w:eastAsia="Times New Roman" w:cstheme="minorHAnsi"/>
@@ -2471,6 +3120,8 @@
           <w:lang w:val="ru-RU"/>
         </w:rPr>
       </w:pPr>
+      <w:proofErr w:type="spellStart"/>
+      <w:proofErr w:type="gramStart"/>
       <w:r>
         <w:rPr>
           <w:rFonts w:eastAsia="Times New Roman" w:cstheme="minorHAnsi"/>
@@ -2483,6 +3134,8 @@
         </w:rPr>
         <w:t>git</w:t>
       </w:r>
+      <w:proofErr w:type="spellEnd"/>
+      <w:proofErr w:type="gramEnd"/>
       <w:r>
         <w:rPr>
           <w:rFonts w:eastAsia="Times New Roman" w:cstheme="minorHAnsi"/>
@@ -2554,17 +3207,33 @@
           <w:szCs w:val="21"/>
         </w:rPr>
       </w:pPr>
-      <w:r>
-        <w:rPr>
-          <w:rFonts w:eastAsia="Times New Roman" w:cstheme="minorHAnsi"/>
-          <w:b/>
-          <w:bCs/>
-          <w:color w:val="172B4D"/>
-          <w:spacing w:val="-1"/>
-          <w:sz w:val="21"/>
-          <w:szCs w:val="21"/>
-        </w:rPr>
-        <w:t xml:space="preserve">git </w:t>
+      <w:proofErr w:type="spellStart"/>
+      <w:proofErr w:type="gramStart"/>
+      <w:r>
+        <w:rPr>
+          <w:rFonts w:eastAsia="Times New Roman" w:cstheme="minorHAnsi"/>
+          <w:b/>
+          <w:bCs/>
+          <w:color w:val="172B4D"/>
+          <w:spacing w:val="-1"/>
+          <w:sz w:val="21"/>
+          <w:szCs w:val="21"/>
+        </w:rPr>
+        <w:t>git</w:t>
+      </w:r>
+      <w:proofErr w:type="spellEnd"/>
+      <w:proofErr w:type="gramEnd"/>
+      <w:r>
+        <w:rPr>
+          <w:rFonts w:eastAsia="Times New Roman" w:cstheme="minorHAnsi"/>
+          <w:b/>
+          <w:bCs/>
+          <w:color w:val="172B4D"/>
+          <w:spacing w:val="-1"/>
+          <w:sz w:val="21"/>
+          <w:szCs w:val="21"/>
+        </w:rPr>
+        <w:t xml:space="preserve"> </w:t>
       </w:r>
       <w:r>
         <w:rPr>
@@ -2611,17 +3280,33 @@
           <w:szCs w:val="21"/>
         </w:rPr>
       </w:pPr>
-      <w:r>
-        <w:rPr>
-          <w:rFonts w:eastAsia="Times New Roman" w:cstheme="minorHAnsi"/>
-          <w:b/>
-          <w:bCs/>
-          <w:color w:val="172B4D"/>
-          <w:spacing w:val="-1"/>
-          <w:sz w:val="21"/>
-          <w:szCs w:val="21"/>
-        </w:rPr>
-        <w:t xml:space="preserve">git merge </w:t>
+      <w:proofErr w:type="spellStart"/>
+      <w:proofErr w:type="gramStart"/>
+      <w:r>
+        <w:rPr>
+          <w:rFonts w:eastAsia="Times New Roman" w:cstheme="minorHAnsi"/>
+          <w:b/>
+          <w:bCs/>
+          <w:color w:val="172B4D"/>
+          <w:spacing w:val="-1"/>
+          <w:sz w:val="21"/>
+          <w:szCs w:val="21"/>
+        </w:rPr>
+        <w:t>git</w:t>
+      </w:r>
+      <w:proofErr w:type="spellEnd"/>
+      <w:proofErr w:type="gramEnd"/>
+      <w:r>
+        <w:rPr>
+          <w:rFonts w:eastAsia="Times New Roman" w:cstheme="minorHAnsi"/>
+          <w:b/>
+          <w:bCs/>
+          <w:color w:val="172B4D"/>
+          <w:spacing w:val="-1"/>
+          <w:sz w:val="21"/>
+          <w:szCs w:val="21"/>
+        </w:rPr>
+        <w:t xml:space="preserve"> merge </w:t>
       </w:r>
     </w:p>
     <w:p>
@@ -2696,6 +3381,7 @@
         </w:rPr>
         <w:t xml:space="preserve"> </w:t>
       </w:r>
+      <w:proofErr w:type="gramStart"/>
       <w:r>
         <w:rPr>
           <w:rFonts w:eastAsia="Times New Roman" w:cstheme="minorHAnsi"/>
@@ -2709,6 +3395,7 @@
         </w:rPr>
         <w:t>равно</w:t>
       </w:r>
+      <w:proofErr w:type="gramEnd"/>
       <w:r>
         <w:rPr>
           <w:rFonts w:eastAsia="Times New Roman" w:cstheme="minorHAnsi"/>
@@ -2748,6 +3435,7 @@
         </w:rPr>
         <w:t xml:space="preserve"> </w:t>
       </w:r>
+      <w:proofErr w:type="spellStart"/>
       <w:r>
         <w:rPr>
           <w:rFonts w:eastAsia="Times New Roman" w:cstheme="minorHAnsi"/>
@@ -2761,19 +3449,21 @@
         </w:rPr>
         <w:t>заранить</w:t>
       </w:r>
-      <w:r>
-        <w:rPr>
-          <w:rFonts w:eastAsia="Times New Roman" w:cstheme="minorHAnsi"/>
-          <w:b/>
-          <w:bCs/>
-          <w:color w:val="172B4D"/>
-          <w:spacing w:val="-1"/>
-          <w:sz w:val="21"/>
-          <w:szCs w:val="21"/>
-          <w:lang w:val="ru-RU"/>
-        </w:rPr>
-        <w:t xml:space="preserve"> </w:t>
-      </w:r>
+      <w:proofErr w:type="spellEnd"/>
+      <w:r>
+        <w:rPr>
+          <w:rFonts w:eastAsia="Times New Roman" w:cstheme="minorHAnsi"/>
+          <w:b/>
+          <w:bCs/>
+          <w:color w:val="172B4D"/>
+          <w:spacing w:val="-1"/>
+          <w:sz w:val="21"/>
+          <w:szCs w:val="21"/>
+          <w:lang w:val="ru-RU"/>
+        </w:rPr>
+        <w:t xml:space="preserve"> </w:t>
+      </w:r>
+      <w:proofErr w:type="spellStart"/>
       <w:r>
         <w:rPr>
           <w:rFonts w:eastAsia="Times New Roman" w:cstheme="minorHAnsi"/>
@@ -2786,6 +3476,7 @@
         </w:rPr>
         <w:t>git</w:t>
       </w:r>
+      <w:proofErr w:type="spellEnd"/>
       <w:r>
         <w:rPr>
           <w:rFonts w:eastAsia="Times New Roman" w:cstheme="minorHAnsi"/>
@@ -2834,6 +3525,8 @@
           <w:lang w:val="ru-RU"/>
         </w:rPr>
       </w:pPr>
+      <w:proofErr w:type="spellStart"/>
+      <w:proofErr w:type="gramStart"/>
       <w:r>
         <w:rPr>
           <w:b/>
@@ -2841,14 +3534,17 @@
         </w:rPr>
         <w:t>git</w:t>
       </w:r>
-      <w:r>
-        <w:rPr>
-          <w:b/>
-          <w:bCs/>
-          <w:lang w:val="ru-RU"/>
-        </w:rPr>
-        <w:t xml:space="preserve"> </w:t>
-      </w:r>
+      <w:proofErr w:type="spellEnd"/>
+      <w:proofErr w:type="gramEnd"/>
+      <w:r>
+        <w:rPr>
+          <w:b/>
+          <w:bCs/>
+          <w:lang w:val="ru-RU"/>
+        </w:rPr>
+        <w:t xml:space="preserve"> </w:t>
+      </w:r>
+      <w:proofErr w:type="spellStart"/>
       <w:r>
         <w:rPr>
           <w:b/>
@@ -2856,6 +3552,7 @@
         </w:rPr>
         <w:t>rm</w:t>
       </w:r>
+      <w:proofErr w:type="spellEnd"/>
       <w:r>
         <w:rPr>
           <w:b/>
@@ -2917,12 +3614,23 @@
       <w:pPr>
         <w:spacing w:after="0"/>
       </w:pPr>
-      <w:r>
-        <w:rPr>
-          <w:b/>
-          <w:bCs/>
-        </w:rPr>
-        <w:t>git branch -d feature/login</w:t>
+      <w:proofErr w:type="spellStart"/>
+      <w:proofErr w:type="gramStart"/>
+      <w:r>
+        <w:rPr>
+          <w:b/>
+          <w:bCs/>
+        </w:rPr>
+        <w:t>git</w:t>
+      </w:r>
+      <w:proofErr w:type="spellEnd"/>
+      <w:proofErr w:type="gramEnd"/>
+      <w:r>
+        <w:rPr>
+          <w:b/>
+          <w:bCs/>
+        </w:rPr>
+        <w:t xml:space="preserve"> branch -d feature/login</w:t>
       </w:r>
       <w:r>
         <w:t xml:space="preserve"> </w:t>
@@ -2962,12 +3670,23 @@
       <w:pPr>
         <w:spacing w:after="0"/>
       </w:pPr>
-      <w:r>
-        <w:rPr>
-          <w:b/>
-          <w:bCs/>
-        </w:rPr>
-        <w:t>git push origin --delete feature/login</w:t>
+      <w:proofErr w:type="spellStart"/>
+      <w:proofErr w:type="gramStart"/>
+      <w:r>
+        <w:rPr>
+          <w:b/>
+          <w:bCs/>
+        </w:rPr>
+        <w:t>git</w:t>
+      </w:r>
+      <w:proofErr w:type="spellEnd"/>
+      <w:proofErr w:type="gramEnd"/>
+      <w:r>
+        <w:rPr>
+          <w:b/>
+          <w:bCs/>
+        </w:rPr>
+        <w:t xml:space="preserve"> push origin --delete feature/login</w:t>
       </w:r>
       <w:r>
         <w:t xml:space="preserve"> </w:t>
@@ -3005,12 +3724,14 @@
       <w:r>
         <w:t xml:space="preserve"> </w:t>
       </w:r>
+      <w:proofErr w:type="spellStart"/>
       <w:r>
         <w:rPr>
           <w:lang w:val="ru-RU"/>
         </w:rPr>
         <w:t>гитхабе</w:t>
       </w:r>
+      <w:proofErr w:type="spellEnd"/>
     </w:p>
     <w:sectPr>
       <w:pgSz w:w="12240" w:h="15840"/>
@@ -3023,7 +3744,7 @@
 </file>
 
 <file path=word/styles.xml><?xml version="1.0" encoding="utf-8"?>
-<w:styles xmlns:mc="http://schemas.openxmlformats.org/markup-compatibility/2006" xmlns:r="http://schemas.openxmlformats.org/officeDocument/2006/relationships" xmlns:w="http://schemas.openxmlformats.org/wordprocessingml/2006/main" xmlns:w14="http://schemas.microsoft.com/office/word/2010/wordml" xmlns:w15="http://schemas.microsoft.com/office/word/2012/wordml" xmlns:w16cid="http://schemas.microsoft.com/office/word/2016/wordml/cid" xmlns:w16se="http://schemas.microsoft.com/office/word/2015/wordml/symex" mc:Ignorable="w14 w15 w16se w16cid">
+<w:styles xmlns:r="http://schemas.openxmlformats.org/officeDocument/2006/relationships" xmlns:w="http://schemas.openxmlformats.org/wordprocessingml/2006/main">
   <w:docDefaults>
     <w:rPrDefault>
       <w:rPr>
@@ -3039,385 +3760,146 @@
       </w:pPr>
     </w:pPrDefault>
   </w:docDefaults>
-  <w:latentStyles w:defLockedState="0" w:defUIPriority="99" w:defSemiHidden="0" w:defUnhideWhenUsed="0" w:defQFormat="0" w:count="376">
-    <w:lsdException w:name="Normal" w:uiPriority="0" w:qFormat="1"/>
-    <w:lsdException w:name="heading 1" w:uiPriority="9" w:qFormat="1"/>
-    <w:lsdException w:name="heading 2" w:semiHidden="1" w:uiPriority="9" w:unhideWhenUsed="1" w:qFormat="1"/>
-    <w:lsdException w:name="heading 3" w:semiHidden="1" w:uiPriority="9" w:unhideWhenUsed="1" w:qFormat="1"/>
-    <w:lsdException w:name="heading 4" w:semiHidden="1" w:uiPriority="9" w:unhideWhenUsed="1" w:qFormat="1"/>
-    <w:lsdException w:name="heading 5" w:semiHidden="1" w:uiPriority="9" w:unhideWhenUsed="1" w:qFormat="1"/>
-    <w:lsdException w:name="heading 6" w:semiHidden="1" w:uiPriority="9" w:unhideWhenUsed="1" w:qFormat="1"/>
-    <w:lsdException w:name="heading 7" w:semiHidden="1" w:uiPriority="9" w:unhideWhenUsed="1" w:qFormat="1"/>
-    <w:lsdException w:name="heading 8" w:semiHidden="1" w:uiPriority="9" w:unhideWhenUsed="1" w:qFormat="1"/>
-    <w:lsdException w:name="heading 9" w:semiHidden="1" w:uiPriority="9" w:unhideWhenUsed="1" w:qFormat="1"/>
-    <w:lsdException w:name="index 1" w:semiHidden="1" w:unhideWhenUsed="1"/>
-    <w:lsdException w:name="index 2" w:semiHidden="1" w:unhideWhenUsed="1"/>
-    <w:lsdException w:name="index 3" w:semiHidden="1" w:unhideWhenUsed="1"/>
-    <w:lsdException w:name="index 4" w:semiHidden="1" w:unhideWhenUsed="1"/>
-    <w:lsdException w:name="index 5" w:semiHidden="1" w:unhideWhenUsed="1"/>
-    <w:lsdException w:name="index 6" w:semiHidden="1" w:unhideWhenUsed="1"/>
-    <w:lsdException w:name="index 7" w:semiHidden="1" w:unhideWhenUsed="1"/>
-    <w:lsdException w:name="index 8" w:semiHidden="1" w:unhideWhenUsed="1"/>
-    <w:lsdException w:name="index 9" w:semiHidden="1" w:unhideWhenUsed="1"/>
-    <w:lsdException w:name="toc 1" w:semiHidden="1" w:uiPriority="39" w:unhideWhenUsed="1"/>
-    <w:lsdException w:name="toc 2" w:semiHidden="1" w:uiPriority="39" w:unhideWhenUsed="1"/>
-    <w:lsdException w:name="toc 3" w:semiHidden="1" w:uiPriority="39" w:unhideWhenUsed="1"/>
-    <w:lsdException w:name="toc 4" w:semiHidden="1" w:uiPriority="39" w:unhideWhenUsed="1"/>
-    <w:lsdException w:name="toc 5" w:semiHidden="1" w:uiPriority="39" w:unhideWhenUsed="1"/>
-    <w:lsdException w:name="toc 6" w:semiHidden="1" w:uiPriority="39" w:unhideWhenUsed="1"/>
-    <w:lsdException w:name="toc 7" w:semiHidden="1" w:uiPriority="39" w:unhideWhenUsed="1"/>
-    <w:lsdException w:name="toc 8" w:semiHidden="1" w:uiPriority="39" w:unhideWhenUsed="1"/>
-    <w:lsdException w:name="toc 9" w:semiHidden="1" w:uiPriority="39" w:unhideWhenUsed="1"/>
-    <w:lsdException w:name="Normal Indent" w:semiHidden="1" w:unhideWhenUsed="1"/>
-    <w:lsdException w:name="footnote text" w:semiHidden="1" w:unhideWhenUsed="1"/>
-    <w:lsdException w:name="annotation text" w:semiHidden="1" w:unhideWhenUsed="1"/>
-    <w:lsdException w:name="header" w:semiHidden="1" w:unhideWhenUsed="1"/>
-    <w:lsdException w:name="footer" w:semiHidden="1" w:unhideWhenUsed="1"/>
-    <w:lsdException w:name="index heading" w:semiHidden="1" w:unhideWhenUsed="1"/>
-    <w:lsdException w:name="caption" w:semiHidden="1" w:uiPriority="35" w:unhideWhenUsed="1" w:qFormat="1"/>
-    <w:lsdException w:name="table of figures" w:semiHidden="1" w:unhideWhenUsed="1"/>
-    <w:lsdException w:name="envelope address" w:semiHidden="1" w:unhideWhenUsed="1"/>
-    <w:lsdException w:name="envelope return" w:semiHidden="1" w:unhideWhenUsed="1"/>
-    <w:lsdException w:name="footnote reference" w:semiHidden="1" w:unhideWhenUsed="1"/>
-    <w:lsdException w:name="annotation reference" w:semiHidden="1" w:unhideWhenUsed="1"/>
-    <w:lsdException w:name="line number" w:semiHidden="1" w:unhideWhenUsed="1"/>
-    <w:lsdException w:name="page number" w:semiHidden="1" w:unhideWhenUsed="1"/>
-    <w:lsdException w:name="endnote reference" w:semiHidden="1" w:unhideWhenUsed="1"/>
-    <w:lsdException w:name="endnote text" w:semiHidden="1" w:unhideWhenUsed="1"/>
-    <w:lsdException w:name="table of authorities" w:semiHidden="1" w:unhideWhenUsed="1"/>
-    <w:lsdException w:name="macro" w:semiHidden="1" w:unhideWhenUsed="1"/>
-    <w:lsdException w:name="toa heading" w:semiHidden="1" w:unhideWhenUsed="1"/>
-    <w:lsdException w:name="List" w:semiHidden="1" w:unhideWhenUsed="1"/>
-    <w:lsdException w:name="List Bullet" w:semiHidden="1" w:unhideWhenUsed="1"/>
-    <w:lsdException w:name="List Number" w:semiHidden="1" w:unhideWhenUsed="1"/>
-    <w:lsdException w:name="List 2" w:semiHidden="1" w:unhideWhenUsed="1"/>
-    <w:lsdException w:name="List 3" w:semiHidden="1" w:unhideWhenUsed="1"/>
-    <w:lsdException w:name="List 4" w:semiHidden="1" w:unhideWhenUsed="1"/>
-    <w:lsdException w:name="List 5" w:semiHidden="1" w:unhideWhenUsed="1"/>
-    <w:lsdException w:name="List Bullet 2" w:semiHidden="1" w:unhideWhenUsed="1"/>
-    <w:lsdException w:name="List Bullet 3" w:semiHidden="1" w:unhideWhenUsed="1"/>
-    <w:lsdException w:name="List Bullet 4" w:semiHidden="1" w:unhideWhenUsed="1"/>
-    <w:lsdException w:name="List Bullet 5" w:semiHidden="1" w:unhideWhenUsed="1"/>
-    <w:lsdException w:name="List Number 2" w:semiHidden="1" w:unhideWhenUsed="1"/>
-    <w:lsdException w:name="List Number 3" w:semiHidden="1" w:unhideWhenUsed="1"/>
-    <w:lsdException w:name="List Number 4" w:semiHidden="1" w:unhideWhenUsed="1"/>
-    <w:lsdException w:name="List Number 5" w:semiHidden="1" w:unhideWhenUsed="1"/>
-    <w:lsdException w:name="Title" w:uiPriority="10" w:qFormat="1"/>
-    <w:lsdException w:name="Closing" w:semiHidden="1" w:unhideWhenUsed="1"/>
-    <w:lsdException w:name="Signature" w:semiHidden="1" w:unhideWhenUsed="1"/>
-    <w:lsdException w:name="Default Paragraph Font" w:semiHidden="1" w:uiPriority="1" w:unhideWhenUsed="1"/>
-    <w:lsdException w:name="Body Text" w:semiHidden="1" w:unhideWhenUsed="1"/>
-    <w:lsdException w:name="Body Text Indent" w:semiHidden="1" w:unhideWhenUsed="1"/>
-    <w:lsdException w:name="List Continue" w:semiHidden="1" w:unhideWhenUsed="1"/>
-    <w:lsdException w:name="List Continue 2" w:semiHidden="1" w:unhideWhenUsed="1"/>
-    <w:lsdException w:name="List Continue 3" w:semiHidden="1" w:unhideWhenUsed="1"/>
-    <w:lsdException w:name="List Continue 4" w:semiHidden="1" w:unhideWhenUsed="1"/>
-    <w:lsdException w:name="List Continue 5" w:semiHidden="1" w:unhideWhenUsed="1"/>
-    <w:lsdException w:name="Message Header" w:semiHidden="1" w:unhideWhenUsed="1"/>
-    <w:lsdException w:name="Subtitle" w:uiPriority="11" w:qFormat="1"/>
-    <w:lsdException w:name="Salutation" w:semiHidden="1" w:unhideWhenUsed="1"/>
-    <w:lsdException w:name="Date" w:semiHidden="1" w:unhideWhenUsed="1"/>
-    <w:lsdException w:name="Body Text First Indent" w:semiHidden="1" w:unhideWhenUsed="1"/>
-    <w:lsdException w:name="Body Text First Indent 2" w:semiHidden="1" w:unhideWhenUsed="1"/>
-    <w:lsdException w:name="Note Heading" w:semiHidden="1" w:unhideWhenUsed="1"/>
-    <w:lsdException w:name="Body Text 2" w:semiHidden="1" w:unhideWhenUsed="1"/>
-    <w:lsdException w:name="Body Text 3" w:semiHidden="1" w:unhideWhenUsed="1"/>
-    <w:lsdException w:name="Body Text Indent 2" w:semiHidden="1" w:unhideWhenUsed="1"/>
-    <w:lsdException w:name="Body Text Indent 3" w:semiHidden="1" w:unhideWhenUsed="1"/>
-    <w:lsdException w:name="Block Text" w:semiHidden="1" w:unhideWhenUsed="1"/>
-    <w:lsdException w:name="Hyperlink" w:semiHidden="1" w:unhideWhenUsed="1"/>
-    <w:lsdException w:name="FollowedHyperlink" w:semiHidden="1" w:unhideWhenUsed="1"/>
-    <w:lsdException w:name="Strong" w:uiPriority="22" w:qFormat="1"/>
-    <w:lsdException w:name="Emphasis" w:uiPriority="20" w:qFormat="1"/>
-    <w:lsdException w:name="Document Map" w:semiHidden="1" w:unhideWhenUsed="1"/>
-    <w:lsdException w:name="Plain Text" w:semiHidden="1" w:unhideWhenUsed="1"/>
-    <w:lsdException w:name="E-mail Signature" w:semiHidden="1" w:unhideWhenUsed="1"/>
-    <w:lsdException w:name="HTML Top of Form" w:semiHidden="1" w:unhideWhenUsed="1"/>
-    <w:lsdException w:name="HTML Bottom of Form" w:semiHidden="1" w:unhideWhenUsed="1"/>
-    <w:lsdException w:name="Normal (Web)" w:semiHidden="1" w:unhideWhenUsed="1"/>
-    <w:lsdException w:name="HTML Acronym" w:semiHidden="1" w:unhideWhenUsed="1"/>
-    <w:lsdException w:name="HTML Address" w:semiHidden="1" w:unhideWhenUsed="1"/>
-    <w:lsdException w:name="HTML Cite" w:semiHidden="1" w:unhideWhenUsed="1"/>
-    <w:lsdException w:name="HTML Code" w:semiHidden="1" w:unhideWhenUsed="1"/>
-    <w:lsdException w:name="HTML Definition" w:semiHidden="1" w:unhideWhenUsed="1"/>
-    <w:lsdException w:name="HTML Keyboard" w:semiHidden="1" w:unhideWhenUsed="1"/>
-    <w:lsdException w:name="HTML Preformatted" w:semiHidden="1" w:unhideWhenUsed="1"/>
-    <w:lsdException w:name="HTML Sample" w:semiHidden="1" w:unhideWhenUsed="1"/>
-    <w:lsdException w:name="HTML Typewriter" w:semiHidden="1" w:unhideWhenUsed="1"/>
-    <w:lsdException w:name="HTML Variable" w:semiHidden="1" w:unhideWhenUsed="1"/>
-    <w:lsdException w:name="Normal Table" w:semiHidden="1" w:unhideWhenUsed="1"/>
-    <w:lsdException w:name="annotation subject" w:semiHidden="1" w:unhideWhenUsed="1"/>
-    <w:lsdException w:name="No List" w:semiHidden="1" w:unhideWhenUsed="1"/>
-    <w:lsdException w:name="Outline List 1" w:semiHidden="1" w:unhideWhenUsed="1"/>
-    <w:lsdException w:name="Outline List 2" w:semiHidden="1" w:unhideWhenUsed="1"/>
-    <w:lsdException w:name="Outline List 3" w:semiHidden="1" w:unhideWhenUsed="1"/>
-    <w:lsdException w:name="Table Simple 1" w:semiHidden="1" w:unhideWhenUsed="1"/>
-    <w:lsdException w:name="Table Simple 2" w:semiHidden="1" w:unhideWhenUsed="1"/>
-    <w:lsdException w:name="Table Simple 3" w:semiHidden="1" w:unhideWhenUsed="1"/>
-    <w:lsdException w:name="Table Classic 1" w:semiHidden="1" w:unhideWhenUsed="1"/>
-    <w:lsdException w:name="Table Classic 2" w:semiHidden="1" w:unhideWhenUsed="1"/>
-    <w:lsdException w:name="Table Classic 3" w:semiHidden="1" w:unhideWhenUsed="1"/>
-    <w:lsdException w:name="Table Classic 4" w:semiHidden="1" w:unhideWhenUsed="1"/>
-    <w:lsdException w:name="Table Colorful 1" w:semiHidden="1" w:unhideWhenUsed="1"/>
-    <w:lsdException w:name="Table Colorful 2" w:semiHidden="1" w:unhideWhenUsed="1"/>
-    <w:lsdException w:name="Table Colorful 3" w:semiHidden="1" w:unhideWhenUsed="1"/>
-    <w:lsdException w:name="Table Columns 1" w:semiHidden="1" w:unhideWhenUsed="1"/>
-    <w:lsdException w:name="Table Columns 2" w:semiHidden="1" w:unhideWhenUsed="1"/>
-    <w:lsdException w:name="Table Columns 3" w:semiHidden="1" w:unhideWhenUsed="1"/>
-    <w:lsdException w:name="Table Columns 4" w:semiHidden="1" w:unhideWhenUsed="1"/>
-    <w:lsdException w:name="Table Columns 5" w:semiHidden="1" w:unhideWhenUsed="1"/>
-    <w:lsdException w:name="Table Grid 1" w:semiHidden="1" w:unhideWhenUsed="1"/>
-    <w:lsdException w:name="Table Grid 2" w:semiHidden="1" w:unhideWhenUsed="1"/>
-    <w:lsdException w:name="Table Grid 3" w:semiHidden="1" w:unhideWhenUsed="1"/>
-    <w:lsdException w:name="Table Grid 4" w:semiHidden="1" w:unhideWhenUsed="1"/>
-    <w:lsdException w:name="Table Grid 5" w:semiHidden="1" w:unhideWhenUsed="1"/>
-    <w:lsdException w:name="Table Grid 6" w:semiHidden="1" w:unhideWhenUsed="1"/>
-    <w:lsdException w:name="Table Grid 7" w:semiHidden="1" w:unhideWhenUsed="1"/>
-    <w:lsdException w:name="Table Grid 8" w:semiHidden="1" w:unhideWhenUsed="1"/>
-    <w:lsdException w:name="Table List 1" w:semiHidden="1" w:unhideWhenUsed="1"/>
-    <w:lsdException w:name="Table List 2" w:semiHidden="1" w:unhideWhenUsed="1"/>
-    <w:lsdException w:name="Table List 3" w:semiHidden="1" w:unhideWhenUsed="1"/>
-    <w:lsdException w:name="Table List 4" w:semiHidden="1" w:unhideWhenUsed="1"/>
-    <w:lsdException w:name="Table List 5" w:semiHidden="1" w:unhideWhenUsed="1"/>
-    <w:lsdException w:name="Table List 6" w:semiHidden="1" w:unhideWhenUsed="1"/>
-    <w:lsdException w:name="Table List 7" w:semiHidden="1" w:unhideWhenUsed="1"/>
-    <w:lsdException w:name="Table List 8" w:semiHidden="1" w:unhideWhenUsed="1"/>
-    <w:lsdException w:name="Table 3D effects 1" w:semiHidden="1" w:unhideWhenUsed="1"/>
-    <w:lsdException w:name="Table 3D effects 2" w:semiHidden="1" w:unhideWhenUsed="1"/>
-    <w:lsdException w:name="Table 3D effects 3" w:semiHidden="1" w:unhideWhenUsed="1"/>
-    <w:lsdException w:name="Table Contemporary" w:semiHidden="1" w:unhideWhenUsed="1"/>
-    <w:lsdException w:name="Table Elegant" w:semiHidden="1" w:unhideWhenUsed="1"/>
-    <w:lsdException w:name="Table Professional" w:semiHidden="1" w:unhideWhenUsed="1"/>
-    <w:lsdException w:name="Table Subtle 1" w:semiHidden="1" w:unhideWhenUsed="1"/>
-    <w:lsdException w:name="Table Subtle 2" w:semiHidden="1" w:unhideWhenUsed="1"/>
-    <w:lsdException w:name="Table Web 1" w:semiHidden="1" w:unhideWhenUsed="1"/>
-    <w:lsdException w:name="Table Web 2" w:semiHidden="1" w:unhideWhenUsed="1"/>
-    <w:lsdException w:name="Table Web 3" w:semiHidden="1" w:unhideWhenUsed="1"/>
-    <w:lsdException w:name="Balloon Text" w:semiHidden="1" w:unhideWhenUsed="1"/>
-    <w:lsdException w:name="Table Grid" w:uiPriority="39"/>
-    <w:lsdException w:name="Table Theme" w:semiHidden="1" w:unhideWhenUsed="1"/>
-    <w:lsdException w:name="Placeholder Text" w:semiHidden="1"/>
-    <w:lsdException w:name="No Spacing" w:uiPriority="1" w:qFormat="1"/>
-    <w:lsdException w:name="Light Shading" w:uiPriority="60"/>
-    <w:lsdException w:name="Light List" w:uiPriority="61"/>
-    <w:lsdException w:name="Light Grid" w:uiPriority="62"/>
-    <w:lsdException w:name="Medium Shading 1" w:uiPriority="63"/>
-    <w:lsdException w:name="Medium Shading 2" w:uiPriority="64"/>
-    <w:lsdException w:name="Medium List 1" w:uiPriority="65"/>
-    <w:lsdException w:name="Medium List 2" w:uiPriority="66"/>
-    <w:lsdException w:name="Medium Grid 1" w:uiPriority="67"/>
-    <w:lsdException w:name="Medium Grid 2" w:uiPriority="68"/>
-    <w:lsdException w:name="Medium Grid 3" w:uiPriority="69"/>
-    <w:lsdException w:name="Dark List" w:uiPriority="70"/>
-    <w:lsdException w:name="Colorful Shading" w:uiPriority="71"/>
-    <w:lsdException w:name="Colorful List" w:uiPriority="72"/>
-    <w:lsdException w:name="Colorful Grid" w:uiPriority="73"/>
-    <w:lsdException w:name="Light Shading Accent 1" w:uiPriority="60"/>
-    <w:lsdException w:name="Light List Accent 1" w:uiPriority="61"/>
-    <w:lsdException w:name="Light Grid Accent 1" w:uiPriority="62"/>
-    <w:lsdException w:name="Medium Shading 1 Accent 1" w:uiPriority="63"/>
-    <w:lsdException w:name="Medium Shading 2 Accent 1" w:uiPriority="64"/>
-    <w:lsdException w:name="Medium List 1 Accent 1" w:uiPriority="65"/>
-    <w:lsdException w:name="Revision" w:semiHidden="1"/>
-    <w:lsdException w:name="List Paragraph" w:uiPriority="34" w:qFormat="1"/>
-    <w:lsdException w:name="Quote" w:uiPriority="29" w:qFormat="1"/>
-    <w:lsdException w:name="Intense Quote" w:uiPriority="30" w:qFormat="1"/>
-    <w:lsdException w:name="Medium List 2 Accent 1" w:uiPriority="66"/>
-    <w:lsdException w:name="Medium Grid 1 Accent 1" w:uiPriority="67"/>
-    <w:lsdException w:name="Medium Grid 2 Accent 1" w:uiPriority="68"/>
-    <w:lsdException w:name="Medium Grid 3 Accent 1" w:uiPriority="69"/>
-    <w:lsdException w:name="Dark List Accent 1" w:uiPriority="70"/>
-    <w:lsdException w:name="Colorful Shading Accent 1" w:uiPriority="71"/>
-    <w:lsdException w:name="Colorful List Accent 1" w:uiPriority="72"/>
-    <w:lsdException w:name="Colorful Grid Accent 1" w:uiPriority="73"/>
-    <w:lsdException w:name="Light Shading Accent 2" w:uiPriority="60"/>
-    <w:lsdException w:name="Light List Accent 2" w:uiPriority="61"/>
-    <w:lsdException w:name="Light Grid Accent 2" w:uiPriority="62"/>
-    <w:lsdException w:name="Medium Shading 1 Accent 2" w:uiPriority="63"/>
-    <w:lsdException w:name="Medium Shading 2 Accent 2" w:uiPriority="64"/>
-    <w:lsdException w:name="Medium List 1 Accent 2" w:uiPriority="65"/>
-    <w:lsdException w:name="Medium List 2 Accent 2" w:uiPriority="66"/>
-    <w:lsdException w:name="Medium Grid 1 Accent 2" w:uiPriority="67"/>
-    <w:lsdException w:name="Medium Grid 2 Accent 2" w:uiPriority="68"/>
-    <w:lsdException w:name="Medium Grid 3 Accent 2" w:uiPriority="69"/>
-    <w:lsdException w:name="Dark List Accent 2" w:uiPriority="70"/>
-    <w:lsdException w:name="Colorful Shading Accent 2" w:uiPriority="71"/>
-    <w:lsdException w:name="Colorful List Accent 2" w:uiPriority="72"/>
-    <w:lsdException w:name="Colorful Grid Accent 2" w:uiPriority="73"/>
-    <w:lsdException w:name="Light Shading Accent 3" w:uiPriority="60"/>
-    <w:lsdException w:name="Light List Accent 3" w:uiPriority="61"/>
-    <w:lsdException w:name="Light Grid Accent 3" w:uiPriority="62"/>
-    <w:lsdException w:name="Medium Shading 1 Accent 3" w:uiPriority="63"/>
-    <w:lsdException w:name="Medium Shading 2 Accent 3" w:uiPriority="64"/>
-    <w:lsdException w:name="Medium List 1 Accent 3" w:uiPriority="65"/>
-    <w:lsdException w:name="Medium List 2 Accent 3" w:uiPriority="66"/>
-    <w:lsdException w:name="Medium Grid 1 Accent 3" w:uiPriority="67"/>
-    <w:lsdException w:name="Medium Grid 2 Accent 3" w:uiPriority="68"/>
-    <w:lsdException w:name="Medium Grid 3 Accent 3" w:uiPriority="69"/>
-    <w:lsdException w:name="Dark List Accent 3" w:uiPriority="70"/>
-    <w:lsdException w:name="Colorful Shading Accent 3" w:uiPriority="71"/>
-    <w:lsdException w:name="Colorful List Accent 3" w:uiPriority="72"/>
-    <w:lsdException w:name="Colorful Grid Accent 3" w:uiPriority="73"/>
-    <w:lsdException w:name="Light Shading Accent 4" w:uiPriority="60"/>
-    <w:lsdException w:name="Light List Accent 4" w:uiPriority="61"/>
-    <w:lsdException w:name="Light Grid Accent 4" w:uiPriority="62"/>
-    <w:lsdException w:name="Medium Shading 1 Accent 4" w:uiPriority="63"/>
-    <w:lsdException w:name="Medium Shading 2 Accent 4" w:uiPriority="64"/>
-    <w:lsdException w:name="Medium List 1 Accent 4" w:uiPriority="65"/>
-    <w:lsdException w:name="Medium List 2 Accent 4" w:uiPriority="66"/>
-    <w:lsdException w:name="Medium Grid 1 Accent 4" w:uiPriority="67"/>
-    <w:lsdException w:name="Medium Grid 2 Accent 4" w:uiPriority="68"/>
-    <w:lsdException w:name="Medium Grid 3 Accent 4" w:uiPriority="69"/>
-    <w:lsdException w:name="Dark List Accent 4" w:uiPriority="70"/>
-    <w:lsdException w:name="Colorful Shading Accent 4" w:uiPriority="71"/>
-    <w:lsdException w:name="Colorful List Accent 4" w:uiPriority="72"/>
-    <w:lsdException w:name="Colorful Grid Accent 4" w:uiPriority="73"/>
-    <w:lsdException w:name="Light Shading Accent 5" w:uiPriority="60"/>
-    <w:lsdException w:name="Light List Accent 5" w:uiPriority="61"/>
-    <w:lsdException w:name="Light Grid Accent 5" w:uiPriority="62"/>
-    <w:lsdException w:name="Medium Shading 1 Accent 5" w:uiPriority="63"/>
-    <w:lsdException w:name="Medium Shading 2 Accent 5" w:uiPriority="64"/>
-    <w:lsdException w:name="Medium List 1 Accent 5" w:uiPriority="65"/>
-    <w:lsdException w:name="Medium List 2 Accent 5" w:uiPriority="66"/>
-    <w:lsdException w:name="Medium Grid 1 Accent 5" w:uiPriority="67"/>
-    <w:lsdException w:name="Medium Grid 2 Accent 5" w:uiPriority="68"/>
-    <w:lsdException w:name="Medium Grid 3 Accent 5" w:uiPriority="69"/>
-    <w:lsdException w:name="Dark List Accent 5" w:uiPriority="70"/>
-    <w:lsdException w:name="Colorful Shading Accent 5" w:uiPriority="71"/>
-    <w:lsdException w:name="Colorful List Accent 5" w:uiPriority="72"/>
-    <w:lsdException w:name="Colorful Grid Accent 5" w:uiPriority="73"/>
-    <w:lsdException w:name="Light Shading Accent 6" w:uiPriority="60"/>
-    <w:lsdException w:name="Light List Accent 6" w:uiPriority="61"/>
-    <w:lsdException w:name="Light Grid Accent 6" w:uiPriority="62"/>
-    <w:lsdException w:name="Medium Shading 1 Accent 6" w:uiPriority="63"/>
-    <w:lsdException w:name="Medium Shading 2 Accent 6" w:uiPriority="64"/>
-    <w:lsdException w:name="Medium List 1 Accent 6" w:uiPriority="65"/>
-    <w:lsdException w:name="Medium List 2 Accent 6" w:uiPriority="66"/>
-    <w:lsdException w:name="Medium Grid 1 Accent 6" w:uiPriority="67"/>
-    <w:lsdException w:name="Medium Grid 2 Accent 6" w:uiPriority="68"/>
-    <w:lsdException w:name="Medium Grid 3 Accent 6" w:uiPriority="69"/>
-    <w:lsdException w:name="Dark List Accent 6" w:uiPriority="70"/>
-    <w:lsdException w:name="Colorful Shading Accent 6" w:uiPriority="71"/>
-    <w:lsdException w:name="Colorful List Accent 6" w:uiPriority="72"/>
-    <w:lsdException w:name="Colorful Grid Accent 6" w:uiPriority="73"/>
-    <w:lsdException w:name="Subtle Emphasis" w:uiPriority="19" w:qFormat="1"/>
-    <w:lsdException w:name="Intense Emphasis" w:uiPriority="21" w:qFormat="1"/>
-    <w:lsdException w:name="Subtle Reference" w:uiPriority="31" w:qFormat="1"/>
-    <w:lsdException w:name="Intense Reference" w:uiPriority="32" w:qFormat="1"/>
-    <w:lsdException w:name="Book Title" w:uiPriority="33" w:qFormat="1"/>
-    <w:lsdException w:name="Bibliography" w:semiHidden="1" w:uiPriority="37" w:unhideWhenUsed="1"/>
-    <w:lsdException w:name="TOC Heading" w:semiHidden="1" w:uiPriority="39" w:unhideWhenUsed="1" w:qFormat="1"/>
-    <w:lsdException w:name="Plain Table 1" w:uiPriority="41"/>
-    <w:lsdException w:name="Plain Table 2" w:uiPriority="42"/>
-    <w:lsdException w:name="Plain Table 3" w:uiPriority="43"/>
-    <w:lsdException w:name="Plain Table 4" w:uiPriority="44"/>
-    <w:lsdException w:name="Plain Table 5" w:uiPriority="45"/>
-    <w:lsdException w:name="Grid Table Light" w:uiPriority="40"/>
-    <w:lsdException w:name="Grid Table 1 Light" w:uiPriority="46"/>
-    <w:lsdException w:name="Grid Table 2" w:uiPriority="47"/>
-    <w:lsdException w:name="Grid Table 3" w:uiPriority="48"/>
-    <w:lsdException w:name="Grid Table 4" w:uiPriority="49"/>
-    <w:lsdException w:name="Grid Table 5 Dark" w:uiPriority="50"/>
-    <w:lsdException w:name="Grid Table 6 Colorful" w:uiPriority="51"/>
-    <w:lsdException w:name="Grid Table 7 Colorful" w:uiPriority="52"/>
-    <w:lsdException w:name="Grid Table 1 Light Accent 1" w:uiPriority="46"/>
-    <w:lsdException w:name="Grid Table 2 Accent 1" w:uiPriority="47"/>
-    <w:lsdException w:name="Grid Table 3 Accent 1" w:uiPriority="48"/>
-    <w:lsdException w:name="Grid Table 4 Accent 1" w:uiPriority="49"/>
-    <w:lsdException w:name="Grid Table 5 Dark Accent 1" w:uiPriority="50"/>
-    <w:lsdException w:name="Grid Table 6 Colorful Accent 1" w:uiPriority="51"/>
-    <w:lsdException w:name="Grid Table 7 Colorful Accent 1" w:uiPriority="52"/>
-    <w:lsdException w:name="Grid Table 1 Light Accent 2" w:uiPriority="46"/>
-    <w:lsdException w:name="Grid Table 2 Accent 2" w:uiPriority="47"/>
-    <w:lsdException w:name="Grid Table 3 Accent 2" w:uiPriority="48"/>
-    <w:lsdException w:name="Grid Table 4 Accent 2" w:uiPriority="49"/>
-    <w:lsdException w:name="Grid Table 5 Dark Accent 2" w:uiPriority="50"/>
-    <w:lsdException w:name="Grid Table 6 Colorful Accent 2" w:uiPriority="51"/>
-    <w:lsdException w:name="Grid Table 7 Colorful Accent 2" w:uiPriority="52"/>
-    <w:lsdException w:name="Grid Table 1 Light Accent 3" w:uiPriority="46"/>
-    <w:lsdException w:name="Grid Table 2 Accent 3" w:uiPriority="47"/>
-    <w:lsdException w:name="Grid Table 3 Accent 3" w:uiPriority="48"/>
-    <w:lsdException w:name="Grid Table 4 Accent 3" w:uiPriority="49"/>
-    <w:lsdException w:name="Grid Table 5 Dark Accent 3" w:uiPriority="50"/>
-    <w:lsdException w:name="Grid Table 6 Colorful Accent 3" w:uiPriority="51"/>
-    <w:lsdException w:name="Grid Table 7 Colorful Accent 3" w:uiPriority="52"/>
-    <w:lsdException w:name="Grid Table 1 Light Accent 4" w:uiPriority="46"/>
-    <w:lsdException w:name="Grid Table 2 Accent 4" w:uiPriority="47"/>
-    <w:lsdException w:name="Grid Table 3 Accent 4" w:uiPriority="48"/>
-    <w:lsdException w:name="Grid Table 4 Accent 4" w:uiPriority="49"/>
-    <w:lsdException w:name="Grid Table 5 Dark Accent 4" w:uiPriority="50"/>
-    <w:lsdException w:name="Grid Table 6 Colorful Accent 4" w:uiPriority="51"/>
-    <w:lsdException w:name="Grid Table 7 Colorful Accent 4" w:uiPriority="52"/>
-    <w:lsdException w:name="Grid Table 1 Light Accent 5" w:uiPriority="46"/>
-    <w:lsdException w:name="Grid Table 2 Accent 5" w:uiPriority="47"/>
-    <w:lsdException w:name="Grid Table 3 Accent 5" w:uiPriority="48"/>
-    <w:lsdException w:name="Grid Table 4 Accent 5" w:uiPriority="49"/>
-    <w:lsdException w:name="Grid Table 5 Dark Accent 5" w:uiPriority="50"/>
-    <w:lsdException w:name="Grid Table 6 Colorful Accent 5" w:uiPriority="51"/>
-    <w:lsdException w:name="Grid Table 7 Colorful Accent 5" w:uiPriority="52"/>
-    <w:lsdException w:name="Grid Table 1 Light Accent 6" w:uiPriority="46"/>
-    <w:lsdException w:name="Grid Table 2 Accent 6" w:uiPriority="47"/>
-    <w:lsdException w:name="Grid Table 3 Accent 6" w:uiPriority="48"/>
-    <w:lsdException w:name="Grid Table 4 Accent 6" w:uiPriority="49"/>
-    <w:lsdException w:name="Grid Table 5 Dark Accent 6" w:uiPriority="50"/>
-    <w:lsdException w:name="Grid Table 6 Colorful Accent 6" w:uiPriority="51"/>
-    <w:lsdException w:name="Grid Table 7 Colorful Accent 6" w:uiPriority="52"/>
-    <w:lsdException w:name="List Table 1 Light" w:uiPriority="46"/>
-    <w:lsdException w:name="List Table 2" w:uiPriority="47"/>
-    <w:lsdException w:name="List Table 3" w:uiPriority="48"/>
-    <w:lsdException w:name="List Table 4" w:uiPriority="49"/>
-    <w:lsdException w:name="List Table 5 Dark" w:uiPriority="50"/>
-    <w:lsdException w:name="List Table 6 Colorful" w:uiPriority="51"/>
-    <w:lsdException w:name="List Table 7 Colorful" w:uiPriority="52"/>
-    <w:lsdException w:name="List Table 1 Light Accent 1" w:uiPriority="46"/>
-    <w:lsdException w:name="List Table 2 Accent 1" w:uiPriority="47"/>
-    <w:lsdException w:name="List Table 3 Accent 1" w:uiPriority="48"/>
-    <w:lsdException w:name="List Table 4 Accent 1" w:uiPriority="49"/>
-    <w:lsdException w:name="List Table 5 Dark Accent 1" w:uiPriority="50"/>
-    <w:lsdException w:name="List Table 6 Colorful Accent 1" w:uiPriority="51"/>
-    <w:lsdException w:name="List Table 7 Colorful Accent 1" w:uiPriority="52"/>
-    <w:lsdException w:name="List Table 1 Light Accent 2" w:uiPriority="46"/>
-    <w:lsdException w:name="List Table 2 Accent 2" w:uiPriority="47"/>
-    <w:lsdException w:name="List Table 3 Accent 2" w:uiPriority="48"/>
-    <w:lsdException w:name="List Table 4 Accent 2" w:uiPriority="49"/>
-    <w:lsdException w:name="List Table 5 Dark Accent 2" w:uiPriority="50"/>
-    <w:lsdException w:name="List Table 6 Colorful Accent 2" w:uiPriority="51"/>
-    <w:lsdException w:name="List Table 7 Colorful Accent 2" w:uiPriority="52"/>
-    <w:lsdException w:name="List Table 1 Light Accent 3" w:uiPriority="46"/>
-    <w:lsdException w:name="List Table 2 Accent 3" w:uiPriority="47"/>
-    <w:lsdException w:name="List Table 3 Accent 3" w:uiPriority="48"/>
-    <w:lsdException w:name="List Table 4 Accent 3" w:uiPriority="49"/>
-    <w:lsdException w:name="List Table 5 Dark Accent 3" w:uiPriority="50"/>
-    <w:lsdException w:name="List Table 6 Colorful Accent 3" w:uiPriority="51"/>
-    <w:lsdException w:name="List Table 7 Colorful Accent 3" w:uiPriority="52"/>
-    <w:lsdException w:name="List Table 1 Light Accent 4" w:uiPriority="46"/>
-    <w:lsdException w:name="List Table 2 Accent 4" w:uiPriority="47"/>
-    <w:lsdException w:name="List Table 3 Accent 4" w:uiPriority="48"/>
-    <w:lsdException w:name="List Table 4 Accent 4" w:uiPriority="49"/>
-    <w:lsdException w:name="List Table 5 Dark Accent 4" w:uiPriority="50"/>
-    <w:lsdException w:name="List Table 6 Colorful Accent 4" w:uiPriority="51"/>
-    <w:lsdException w:name="List Table 7 Colorful Accent 4" w:uiPriority="52"/>
-    <w:lsdException w:name="List Table 1 Light Accent 5" w:uiPriority="46"/>
-    <w:lsdException w:name="List Table 2 Accent 5" w:uiPriority="47"/>
-    <w:lsdException w:name="List Table 3 Accent 5" w:uiPriority="48"/>
-    <w:lsdException w:name="List Table 4 Accent 5" w:uiPriority="49"/>
-    <w:lsdException w:name="List Table 5 Dark Accent 5" w:uiPriority="50"/>
-    <w:lsdException w:name="List Table 6 Colorful Accent 5" w:uiPriority="51"/>
-    <w:lsdException w:name="List Table 7 Colorful Accent 5" w:uiPriority="52"/>
-    <w:lsdException w:name="List Table 1 Light Accent 6" w:uiPriority="46"/>
-    <w:lsdException w:name="List Table 2 Accent 6" w:uiPriority="47"/>
-    <w:lsdException w:name="List Table 3 Accent 6" w:uiPriority="48"/>
-    <w:lsdException w:name="List Table 4 Accent 6" w:uiPriority="49"/>
-    <w:lsdException w:name="List Table 5 Dark Accent 6" w:uiPriority="50"/>
-    <w:lsdException w:name="List Table 6 Colorful Accent 6" w:uiPriority="51"/>
-    <w:lsdException w:name="List Table 7 Colorful Accent 6" w:uiPriority="52"/>
-    <w:lsdException w:name="Mention" w:semiHidden="1" w:unhideWhenUsed="1"/>
-    <w:lsdException w:name="Smart Hyperlink" w:semiHidden="1" w:unhideWhenUsed="1"/>
-    <w:lsdException w:name="Hashtag" w:semiHidden="1" w:unhideWhenUsed="1"/>
-    <w:lsdException w:name="Unresolved Mention" w:semiHidden="1" w:unhideWhenUsed="1"/>
-    <w:lsdException w:name="Smart Link" w:semiHidden="1" w:unhideWhenUsed="1"/>
+  <w:latentStyles w:defLockedState="0" w:defUIPriority="99" w:defSemiHidden="1" w:defUnhideWhenUsed="1" w:defQFormat="0" w:count="267">
+    <w:lsdException w:name="Normal" w:semiHidden="0" w:uiPriority="0" w:unhideWhenUsed="0" w:qFormat="1"/>
+    <w:lsdException w:name="heading 1" w:semiHidden="0" w:uiPriority="9" w:unhideWhenUsed="0" w:qFormat="1"/>
+    <w:lsdException w:name="heading 2" w:uiPriority="9" w:qFormat="1"/>
+    <w:lsdException w:name="heading 3" w:uiPriority="9" w:qFormat="1"/>
+    <w:lsdException w:name="heading 4" w:uiPriority="9" w:qFormat="1"/>
+    <w:lsdException w:name="heading 5" w:uiPriority="9" w:qFormat="1"/>
+    <w:lsdException w:name="heading 6" w:uiPriority="9" w:qFormat="1"/>
+    <w:lsdException w:name="heading 7" w:uiPriority="9" w:qFormat="1"/>
+    <w:lsdException w:name="heading 8" w:uiPriority="9" w:qFormat="1"/>
+    <w:lsdException w:name="heading 9" w:uiPriority="9" w:qFormat="1"/>
+    <w:lsdException w:name="toc 1" w:uiPriority="39"/>
+    <w:lsdException w:name="toc 2" w:uiPriority="39"/>
+    <w:lsdException w:name="toc 3" w:uiPriority="39"/>
+    <w:lsdException w:name="toc 4" w:uiPriority="39"/>
+    <w:lsdException w:name="toc 5" w:uiPriority="39"/>
+    <w:lsdException w:name="toc 6" w:uiPriority="39"/>
+    <w:lsdException w:name="toc 7" w:uiPriority="39"/>
+    <w:lsdException w:name="toc 8" w:uiPriority="39"/>
+    <w:lsdException w:name="toc 9" w:uiPriority="39"/>
+    <w:lsdException w:name="caption" w:uiPriority="35" w:qFormat="1"/>
+    <w:lsdException w:name="Title" w:semiHidden="0" w:uiPriority="10" w:unhideWhenUsed="0" w:qFormat="1"/>
+    <w:lsdException w:name="Default Paragraph Font" w:uiPriority="1"/>
+    <w:lsdException w:name="Subtitle" w:semiHidden="0" w:uiPriority="11" w:unhideWhenUsed="0" w:qFormat="1"/>
+    <w:lsdException w:name="Strong" w:semiHidden="0" w:uiPriority="22" w:unhideWhenUsed="0" w:qFormat="1"/>
+    <w:lsdException w:name="Emphasis" w:semiHidden="0" w:uiPriority="20" w:unhideWhenUsed="0" w:qFormat="1"/>
+    <w:lsdException w:name="Table Grid" w:semiHidden="0" w:uiPriority="39" w:unhideWhenUsed="0"/>
+    <w:lsdException w:name="Placeholder Text" w:unhideWhenUsed="0"/>
+    <w:lsdException w:name="No Spacing" w:semiHidden="0" w:uiPriority="1" w:unhideWhenUsed="0" w:qFormat="1"/>
+    <w:lsdException w:name="Light Shading" w:semiHidden="0" w:uiPriority="60" w:unhideWhenUsed="0"/>
+    <w:lsdException w:name="Light List" w:semiHidden="0" w:uiPriority="61" w:unhideWhenUsed="0"/>
+    <w:lsdException w:name="Light Grid" w:semiHidden="0" w:uiPriority="62" w:unhideWhenUsed="0"/>
+    <w:lsdException w:name="Medium Shading 1" w:semiHidden="0" w:uiPriority="63" w:unhideWhenUsed="0"/>
+    <w:lsdException w:name="Medium Shading 2" w:semiHidden="0" w:uiPriority="64" w:unhideWhenUsed="0"/>
+    <w:lsdException w:name="Medium List 1" w:semiHidden="0" w:uiPriority="65" w:unhideWhenUsed="0"/>
+    <w:lsdException w:name="Medium List 2" w:semiHidden="0" w:uiPriority="66" w:unhideWhenUsed="0"/>
+    <w:lsdException w:name="Medium Grid 1" w:semiHidden="0" w:uiPriority="67" w:unhideWhenUsed="0"/>
+    <w:lsdException w:name="Medium Grid 2" w:semiHidden="0" w:uiPriority="68" w:unhideWhenUsed="0"/>
+    <w:lsdException w:name="Medium Grid 3" w:semiHidden="0" w:uiPriority="69" w:unhideWhenUsed="0"/>
+    <w:lsdException w:name="Dark List" w:semiHidden="0" w:uiPriority="70" w:unhideWhenUsed="0"/>
+    <w:lsdException w:name="Colorful Shading" w:semiHidden="0" w:uiPriority="71" w:unhideWhenUsed="0"/>
+    <w:lsdException w:name="Colorful List" w:semiHidden="0" w:uiPriority="72" w:unhideWhenUsed="0"/>
+    <w:lsdException w:name="Colorful Grid" w:semiHidden="0" w:uiPriority="73" w:unhideWhenUsed="0"/>
+    <w:lsdException w:name="Light Shading Accent 1" w:semiHidden="0" w:uiPriority="60" w:unhideWhenUsed="0"/>
+    <w:lsdException w:name="Light List Accent 1" w:semiHidden="0" w:uiPriority="61" w:unhideWhenUsed="0"/>
+    <w:lsdException w:name="Light Grid Accent 1" w:semiHidden="0" w:uiPriority="62" w:unhideWhenUsed="0"/>
+    <w:lsdException w:name="Medium Shading 1 Accent 1" w:semiHidden="0" w:uiPriority="63" w:unhideWhenUsed="0"/>
+    <w:lsdException w:name="Medium Shading 2 Accent 1" w:semiHidden="0" w:uiPriority="64" w:unhideWhenUsed="0"/>
+    <w:lsdException w:name="Medium List 1 Accent 1" w:semiHidden="0" w:uiPriority="65" w:unhideWhenUsed="0"/>
+    <w:lsdException w:name="Revision" w:unhideWhenUsed="0"/>
+    <w:lsdException w:name="List Paragraph" w:semiHidden="0" w:uiPriority="34" w:unhideWhenUsed="0" w:qFormat="1"/>
+    <w:lsdException w:name="Quote" w:semiHidden="0" w:uiPriority="29" w:unhideWhenUsed="0" w:qFormat="1"/>
+    <w:lsdException w:name="Intense Quote" w:semiHidden="0" w:uiPriority="30" w:unhideWhenUsed="0" w:qFormat="1"/>
+    <w:lsdException w:name="Medium List 2 Accent 1" w:semiHidden="0" w:uiPriority="66" w:unhideWhenUsed="0"/>
+    <w:lsdException w:name="Medium Grid 1 Accent 1" w:semiHidden="0" w:uiPriority="67" w:unhideWhenUsed="0"/>
+    <w:lsdException w:name="Medium Grid 2 Accent 1" w:semiHidden="0" w:uiPriority="68" w:unhideWhenUsed="0"/>
+    <w:lsdException w:name="Medium Grid 3 Accent 1" w:semiHidden="0" w:uiPriority="69" w:unhideWhenUsed="0"/>
+    <w:lsdException w:name="Dark List Accent 1" w:semiHidden="0" w:uiPriority="70" w:unhideWhenUsed="0"/>
+    <w:lsdException w:name="Colorful Shading Accent 1" w:semiHidden="0" w:uiPriority="71" w:unhideWhenUsed="0"/>
+    <w:lsdException w:name="Colorful List Accent 1" w:semiHidden="0" w:uiPriority="72" w:unhideWhenUsed="0"/>
+    <w:lsdException w:name="Colorful Grid Accent 1" w:semiHidden="0" w:uiPriority="73" w:unhideWhenUsed="0"/>
+    <w:lsdException w:name="Light Shading Accent 2" w:semiHidden="0" w:uiPriority="60" w:unhideWhenUsed="0"/>
+    <w:lsdException w:name="Light List Accent 2" w:semiHidden="0" w:uiPriority="61" w:unhideWhenUsed="0"/>
+    <w:lsdException w:name="Light Grid Accent 2" w:semiHidden="0" w:uiPriority="62" w:unhideWhenUsed="0"/>
+    <w:lsdException w:name="Medium Shading 1 Accent 2" w:semiHidden="0" w:uiPriority="63" w:unhideWhenUsed="0"/>
+    <w:lsdException w:name="Medium Shading 2 Accent 2" w:semiHidden="0" w:uiPriority="64" w:unhideWhenUsed="0"/>
+    <w:lsdException w:name="Medium List 1 Accent 2" w:semiHidden="0" w:uiPriority="65" w:unhideWhenUsed="0"/>
+    <w:lsdException w:name="Medium List 2 Accent 2" w:semiHidden="0" w:uiPriority="66" w:unhideWhenUsed="0"/>
+    <w:lsdException w:name="Medium Grid 1 Accent 2" w:semiHidden="0" w:uiPriority="67" w:unhideWhenUsed="0"/>
+    <w:lsdException w:name="Medium Grid 2 Accent 2" w:semiHidden="0" w:uiPriority="68" w:unhideWhenUsed="0"/>
+    <w:lsdException w:name="Medium Grid 3 Accent 2" w:semiHidden="0" w:uiPriority="69" w:unhideWhenUsed="0"/>
+    <w:lsdException w:name="Dark List Accent 2" w:semiHidden="0" w:uiPriority="70" w:unhideWhenUsed="0"/>
+    <w:lsdException w:name="Colorful Shading Accent 2" w:semiHidden="0" w:uiPriority="71" w:unhideWhenUsed="0"/>
+    <w:lsdException w:name="Colorful List Accent 2" w:semiHidden="0" w:uiPriority="72" w:unhideWhenUsed="0"/>
+    <w:lsdException w:name="Colorful Grid Accent 2" w:semiHidden="0" w:uiPriority="73" w:unhideWhenUsed="0"/>
+    <w:lsdException w:name="Light Shading Accent 3" w:semiHidden="0" w:uiPriority="60" w:unhideWhenUsed="0"/>
+    <w:lsdException w:name="Light List Accent 3" w:semiHidden="0" w:uiPriority="61" w:unhideWhenUsed="0"/>
+    <w:lsdException w:name="Light Grid Accent 3" w:semiHidden="0" w:uiPriority="62" w:unhideWhenUsed="0"/>
+    <w:lsdException w:name="Medium Shading 1 Accent 3" w:semiHidden="0" w:uiPriority="63" w:unhideWhenUsed="0"/>
+    <w:lsdException w:name="Medium Shading 2 Accent 3" w:semiHidden="0" w:uiPriority="64" w:unhideWhenUsed="0"/>
+    <w:lsdException w:name="Medium List 1 Accent 3" w:semiHidden="0" w:uiPriority="65" w:unhideWhenUsed="0"/>
+    <w:lsdException w:name="Medium List 2 Accent 3" w:semiHidden="0" w:uiPriority="66" w:unhideWhenUsed="0"/>
+    <w:lsdException w:name="Medium Grid 1 Accent 3" w:semiHidden="0" w:uiPriority="67" w:unhideWhenUsed="0"/>
+    <w:lsdException w:name="Medium Grid 2 Accent 3" w:semiHidden="0" w:uiPriority="68" w:unhideWhenUsed="0"/>
+    <w:lsdException w:name="Medium Grid 3 Accent 3" w:semiHidden="0" w:uiPriority="69" w:unhideWhenUsed="0"/>
+    <w:lsdException w:name="Dark List Accent 3" w:semiHidden="0" w:uiPriority="70" w:unhideWhenUsed="0"/>
+    <w:lsdException w:name="Colorful Shading Accent 3" w:semiHidden="0" w:uiPriority="71" w:unhideWhenUsed="0"/>
+    <w:lsdException w:name="Colorful List Accent 3" w:semiHidden="0" w:uiPriority="72" w:unhideWhenUsed="0"/>
+    <w:lsdException w:name="Colorful Grid Accent 3" w:semiHidden="0" w:uiPriority="73" w:unhideWhenUsed="0"/>
+    <w:lsdException w:name="Light Shading Accent 4" w:semiHidden="0" w:uiPriority="60" w:unhideWhenUsed="0"/>
+    <w:lsdException w:name="Light List Accent 4" w:semiHidden="0" w:uiPriority="61" w:unhideWhenUsed="0"/>
+    <w:lsdException w:name="Light Grid Accent 4" w:semiHidden="0" w:uiPriority="62" w:unhideWhenUsed="0"/>
+    <w:lsdException w:name="Medium Shading 1 Accent 4" w:semiHidden="0" w:uiPriority="63" w:unhideWhenUsed="0"/>
+    <w:lsdException w:name="Medium Shading 2 Accent 4" w:semiHidden="0" w:uiPriority="64" w:unhideWhenUsed="0"/>
+    <w:lsdException w:name="Medium List 1 Accent 4" w:semiHidden="0" w:uiPriority="65" w:unhideWhenUsed="0"/>
+    <w:lsdException w:name="Medium List 2 Accent 4" w:semiHidden="0" w:uiPriority="66" w:unhideWhenUsed="0"/>
+    <w:lsdException w:name="Medium Grid 1 Accent 4" w:semiHidden="0" w:uiPriority="67" w:unhideWhenUsed="0"/>
+    <w:lsdException w:name="Medium Grid 2 Accent 4" w:semiHidden="0" w:uiPriority="68" w:unhideWhenUsed="0"/>
+    <w:lsdException w:name="Medium Grid 3 Accent 4" w:semiHidden="0" w:uiPriority="69" w:unhideWhenUsed="0"/>
+    <w:lsdException w:name="Dark List Accent 4" w:semiHidden="0" w:uiPriority="70" w:unhideWhenUsed="0"/>
+    <w:lsdException w:name="Colorful Shading Accent 4" w:semiHidden="0" w:uiPriority="71" w:unhideWhenUsed="0"/>
+    <w:lsdException w:name="Colorful List Accent 4" w:semiHidden="0" w:uiPriority="72" w:unhideWhenUsed="0"/>
+    <w:lsdException w:name="Colorful Grid Accent 4" w:semiHidden="0" w:uiPriority="73" w:unhideWhenUsed="0"/>
+    <w:lsdException w:name="Light Shading Accent 5" w:semiHidden="0" w:uiPriority="60" w:unhideWhenUsed="0"/>
+    <w:lsdException w:name="Light List Accent 5" w:semiHidden="0" w:uiPriority="61" w:unhideWhenUsed="0"/>
+    <w:lsdException w:name="Light Grid Accent 5" w:semiHidden="0" w:uiPriority="62" w:unhideWhenUsed="0"/>
+    <w:lsdException w:name="Medium Shading 1 Accent 5" w:semiHidden="0" w:uiPriority="63" w:unhideWhenUsed="0"/>
+    <w:lsdException w:name="Medium Shading 2 Accent 5" w:semiHidden="0" w:uiPriority="64" w:unhideWhenUsed="0"/>
+    <w:lsdException w:name="Medium List 1 Accent 5" w:semiHidden="0" w:uiPriority="65" w:unhideWhenUsed="0"/>
+    <w:lsdException w:name="Medium List 2 Accent 5" w:semiHidden="0" w:uiPriority="66" w:unhideWhenUsed="0"/>
+    <w:lsdException w:name="Medium Grid 1 Accent 5" w:semiHidden="0" w:uiPriority="67" w:unhideWhenUsed="0"/>
+    <w:lsdException w:name="Medium Grid 2 Accent 5" w:semiHidden="0" w:uiPriority="68" w:unhideWhenUsed="0"/>
+    <w:lsdException w:name="Medium Grid 3 Accent 5" w:semiHidden="0" w:uiPriority="69" w:unhideWhenUsed="0"/>
+    <w:lsdException w:name="Dark List Accent 5" w:semiHidden="0" w:uiPriority="70" w:unhideWhenUsed="0"/>
+    <w:lsdException w:name="Colorful Shading Accent 5" w:semiHidden="0" w:uiPriority="71" w:unhideWhenUsed="0"/>
+    <w:lsdException w:name="Colorful List Accent 5" w:semiHidden="0" w:uiPriority="72" w:unhideWhenUsed="0"/>
+    <w:lsdException w:name="Colorful Grid Accent 5" w:semiHidden="0" w:uiPriority="73" w:unhideWhenUsed="0"/>
+    <w:lsdException w:name="Light Shading Accent 6" w:semiHidden="0" w:uiPriority="60" w:unhideWhenUsed="0"/>
+    <w:lsdException w:name="Light List Accent 6" w:semiHidden="0" w:uiPriority="61" w:unhideWhenUsed="0"/>
+    <w:lsdException w:name="Light Grid Accent 6" w:semiHidden="0" w:uiPriority="62" w:unhideWhenUsed="0"/>
+    <w:lsdException w:name="Medium Shading 1 Accent 6" w:semiHidden="0" w:uiPriority="63" w:unhideWhenUsed="0"/>
+    <w:lsdException w:name="Medium Shading 2 Accent 6" w:semiHidden="0" w:uiPriority="64" w:unhideWhenUsed="0"/>
+    <w:lsdException w:name="Medium List 1 Accent 6" w:semiHidden="0" w:uiPriority="65" w:unhideWhenUsed="0"/>
+    <w:lsdException w:name="Medium List 2 Accent 6" w:semiHidden="0" w:uiPriority="66" w:unhideWhenUsed="0"/>
+    <w:lsdException w:name="Medium Grid 1 Accent 6" w:semiHidden="0" w:uiPriority="67" w:unhideWhenUsed="0"/>
+    <w:lsdException w:name="Medium Grid 2 Accent 6" w:semiHidden="0" w:uiPriority="68" w:unhideWhenUsed="0"/>
+    <w:lsdException w:name="Medium Grid 3 Accent 6" w:semiHidden="0" w:uiPriority="69" w:unhideWhenUsed="0"/>
+    <w:lsdException w:name="Dark List Accent 6" w:semiHidden="0" w:uiPriority="70" w:unhideWhenUsed="0"/>
+    <w:lsdException w:name="Colorful Shading Accent 6" w:semiHidden="0" w:uiPriority="71" w:unhideWhenUsed="0"/>
+    <w:lsdException w:name="Colorful List Accent 6" w:semiHidden="0" w:uiPriority="72" w:unhideWhenUsed="0"/>
+    <w:lsdException w:name="Colorful Grid Accent 6" w:semiHidden="0" w:uiPriority="73" w:unhideWhenUsed="0"/>
+    <w:lsdException w:name="Subtle Emphasis" w:semiHidden="0" w:uiPriority="19" w:unhideWhenUsed="0" w:qFormat="1"/>
+    <w:lsdException w:name="Intense Emphasis" w:semiHidden="0" w:uiPriority="21" w:unhideWhenUsed="0" w:qFormat="1"/>
+    <w:lsdException w:name="Subtle Reference" w:semiHidden="0" w:uiPriority="31" w:unhideWhenUsed="0" w:qFormat="1"/>
+    <w:lsdException w:name="Intense Reference" w:semiHidden="0" w:uiPriority="32" w:unhideWhenUsed="0" w:qFormat="1"/>
+    <w:lsdException w:name="Book Title" w:semiHidden="0" w:uiPriority="33" w:unhideWhenUsed="0" w:qFormat="1"/>
+    <w:lsdException w:name="Bibliography" w:uiPriority="37"/>
+    <w:lsdException w:name="TOC Heading" w:uiPriority="39" w:qFormat="1"/>
   </w:latentStyles>
-  <w:style w:type="paragraph" w:default="1" w:styleId="Normal">
+  <w:style w:type="paragraph" w:default="1" w:styleId="a">
     <w:name w:val="Normal"/>
     <w:qFormat/>
     <w:rsid w:val="00D26400"/>
@@ -3425,11 +3907,11 @@
       <w:spacing w:line="256" w:lineRule="auto"/>
     </w:pPr>
   </w:style>
-  <w:style w:type="paragraph" w:styleId="Heading1">
+  <w:style w:type="paragraph" w:styleId="1">
     <w:name w:val="heading 1"/>
-    <w:basedOn w:val="Normal"/>
-    <w:next w:val="Normal"/>
-    <w:link w:val="Heading1Char"/>
+    <w:basedOn w:val="a"/>
+    <w:next w:val="a"/>
+    <w:link w:val="10"/>
     <w:uiPriority w:val="9"/>
     <w:qFormat/>
     <w:rsid w:val="009118B4"/>
@@ -3446,17 +3928,18 @@
       <w:szCs w:val="32"/>
     </w:rPr>
   </w:style>
-  <w:style w:type="character" w:default="1" w:styleId="DefaultParagraphFont">
+  <w:style w:type="character" w:default="1" w:styleId="a0">
     <w:name w:val="Default Paragraph Font"/>
     <w:uiPriority w:val="1"/>
     <w:semiHidden/>
     <w:unhideWhenUsed/>
   </w:style>
-  <w:style w:type="table" w:default="1" w:styleId="TableNormal">
+  <w:style w:type="table" w:default="1" w:styleId="a1">
     <w:name w:val="Normal Table"/>
     <w:uiPriority w:val="99"/>
     <w:semiHidden/>
     <w:unhideWhenUsed/>
+    <w:qFormat/>
     <w:tblPr>
       <w:tblInd w:w="0" w:type="dxa"/>
       <w:tblCellMar>
@@ -3467,16 +3950,16 @@
       </w:tblCellMar>
     </w:tblPr>
   </w:style>
-  <w:style w:type="numbering" w:default="1" w:styleId="NoList">
+  <w:style w:type="numbering" w:default="1" w:styleId="a2">
     <w:name w:val="No List"/>
     <w:uiPriority w:val="99"/>
     <w:semiHidden/>
     <w:unhideWhenUsed/>
   </w:style>
-  <w:style w:type="paragraph" w:styleId="HTMLPreformatted">
+  <w:style w:type="paragraph" w:styleId="HTML">
     <w:name w:val="HTML Preformatted"/>
-    <w:basedOn w:val="Normal"/>
-    <w:link w:val="HTMLPreformattedChar"/>
+    <w:basedOn w:val="a"/>
+    <w:link w:val="HTML0"/>
     <w:uiPriority w:val="99"/>
     <w:semiHidden/>
     <w:unhideWhenUsed/>
@@ -3508,10 +3991,10 @@
       <w:szCs w:val="20"/>
     </w:rPr>
   </w:style>
-  <w:style w:type="character" w:customStyle="1" w:styleId="HTMLPreformattedChar">
-    <w:name w:val="HTML Preformatted Char"/>
-    <w:basedOn w:val="DefaultParagraphFont"/>
-    <w:link w:val="HTMLPreformatted"/>
+  <w:style w:type="character" w:customStyle="1" w:styleId="HTML0">
+    <w:name w:val="Стандартный HTML Знак"/>
+    <w:basedOn w:val="a0"/>
+    <w:link w:val="HTML"/>
     <w:uiPriority w:val="99"/>
     <w:semiHidden/>
     <w:rsid w:val="00A74C1E"/>
@@ -3521,9 +4004,9 @@
       <w:szCs w:val="20"/>
     </w:rPr>
   </w:style>
-  <w:style w:type="character" w:styleId="Hyperlink">
+  <w:style w:type="character" w:styleId="a3">
     <w:name w:val="Hyperlink"/>
-    <w:basedOn w:val="DefaultParagraphFont"/>
+    <w:basedOn w:val="a0"/>
     <w:uiPriority w:val="99"/>
     <w:unhideWhenUsed/>
     <w:rsid w:val="00A111F2"/>
@@ -3532,9 +4015,9 @@
       <w:u w:val="single"/>
     </w:rPr>
   </w:style>
-  <w:style w:type="character" w:styleId="UnresolvedMention">
+  <w:style w:type="character" w:customStyle="1" w:styleId="UnresolvedMention">
     <w:name w:val="Unresolved Mention"/>
-    <w:basedOn w:val="DefaultParagraphFont"/>
+    <w:basedOn w:val="a0"/>
     <w:uiPriority w:val="99"/>
     <w:semiHidden/>
     <w:unhideWhenUsed/>
@@ -3544,7 +4027,7 @@
       <w:shd w:val="clear" w:color="auto" w:fill="E1DFDD"/>
     </w:rPr>
   </w:style>
-  <w:style w:type="paragraph" w:styleId="NoSpacing">
+  <w:style w:type="paragraph" w:styleId="a4">
     <w:name w:val="No Spacing"/>
     <w:uiPriority w:val="1"/>
     <w:qFormat/>
@@ -3553,10 +4036,10 @@
       <w:spacing w:after="0" w:line="240" w:lineRule="auto"/>
     </w:pPr>
   </w:style>
-  <w:style w:type="character" w:customStyle="1" w:styleId="Heading1Char">
-    <w:name w:val="Heading 1 Char"/>
-    <w:basedOn w:val="DefaultParagraphFont"/>
-    <w:link w:val="Heading1"/>
+  <w:style w:type="character" w:customStyle="1" w:styleId="10">
+    <w:name w:val="Заголовок 1 Знак"/>
+    <w:basedOn w:val="a0"/>
+    <w:link w:val="1"/>
     <w:uiPriority w:val="9"/>
     <w:rsid w:val="009118B4"/>
     <w:rPr>
@@ -3568,12 +4051,12 @@
   </w:style>
   <w:style w:type="character" w:customStyle="1" w:styleId="user-select-contain">
     <w:name w:val="user-select-contain"/>
-    <w:basedOn w:val="DefaultParagraphFont"/>
+    <w:basedOn w:val="a0"/>
     <w:rsid w:val="00875BC5"/>
   </w:style>
   <w:style w:type="character" w:customStyle="1" w:styleId="js-git-clone-help-text">
     <w:name w:val="js-git-clone-help-text"/>
-    <w:basedOn w:val="DefaultParagraphFont"/>
+    <w:basedOn w:val="a0"/>
     <w:rsid w:val="00875BC5"/>
   </w:style>
 </w:styles>
@@ -3622,7 +4105,7 @@
     </a:clrScheme>
     <a:fontScheme name="Office">
       <a:majorFont>
-        <a:latin typeface="Calibri Light" panose="020F0302020204030204"/>
+        <a:latin typeface="Calibri Light"/>
         <a:ea typeface=""/>
         <a:cs typeface=""/>
         <a:font script="Jpan" typeface="游ゴシック Light"/>
@@ -3674,7 +4157,7 @@
         <a:font script="Tfng" typeface="Ebrima"/>
       </a:majorFont>
       <a:minorFont>
-        <a:latin typeface="Calibri" panose="020F0502020204030204"/>
+        <a:latin typeface="Calibri"/>
         <a:ea typeface=""/>
         <a:cs typeface=""/>
         <a:font script="Jpan" typeface="游明朝"/>
@@ -3868,7 +4351,7 @@
   <a:extraClrSchemeLst/>
   <a:extLst>
     <a:ext uri="{05A4C25C-085E-4340-85A3-A5531E510DB2}">
-      <thm15:themeFamily xmlns:thm15="http://schemas.microsoft.com/office/thememl/2012/main" name="Office Theme" id="{62F939B6-93AF-4DB8-9C6B-D6C7DFDC589F}" vid="{4A3C46E8-61CC-4603-A589-7422A47A8E4A}"/>
+      <thm15:themeFamily xmlns:thm15="http://schemas.microsoft.com/office/thememl/2012/main" xmlns="" name="Office Theme" id="{62F939B6-93AF-4DB8-9C6B-D6C7DFDC589F}" vid="{4A3C46E8-61CC-4603-A589-7422A47A8E4A}"/>
     </a:ext>
   </a:extLst>
 </a:theme>

</xml_diff>